<commit_message>
Some notes on social stuff
</commit_message>
<xml_diff>
--- a/1 SRD - System Reference Document/E-BB Social Conflicts.docx
+++ b/1 SRD - System Reference Document/E-BB Social Conflicts.docx
@@ -305,7 +305,7 @@
         <w:rPr>
           <w:lang w:val="en-US"/>
         </w:rPr>
-        <w:t>The guard’s orders not to let anyone inside and his fear of getting in trouble for not following orders? Those are</w:t>
+        <w:t>The guard’s orders not to let anyone inside and his fear of getting in trouble for not following orders are</w:t>
       </w:r>
       <w:r>
         <w:rPr>
@@ -1732,23 +1732,7 @@
           <w:color w:val="808080" w:themeColor="background1" w:themeShade="80"/>
           <w:lang w:val="en-US"/>
         </w:rPr>
-        <w:t xml:space="preserve">“I’m </w:t>
-      </w:r>
-      <w:proofErr w:type="spellStart"/>
-      <w:r>
-        <w:rPr>
-          <w:color w:val="808080" w:themeColor="background1" w:themeShade="80"/>
-          <w:lang w:val="en-US"/>
-        </w:rPr>
-        <w:t>makin</w:t>
-      </w:r>
-      <w:proofErr w:type="spellEnd"/>
-      <w:r>
-        <w:rPr>
-          <w:color w:val="808080" w:themeColor="background1" w:themeShade="80"/>
-          <w:lang w:val="en-US"/>
-        </w:rPr>
-        <w:t>’ it my business. Got a problem with that?”</w:t>
+        <w:t>“I’m makin’ it my business. Got a problem with that?”</w:t>
       </w:r>
     </w:p>
     <w:p>
@@ -1966,21 +1950,19 @@
         <w:rPr>
           <w:lang w:val="en-US"/>
         </w:rPr>
-        <w:t xml:space="preserve">If the test is successful, it can reduce the score of an Objection by one or more </w:t>
-      </w:r>
-      <w:proofErr w:type="gramStart"/>
-      <w:r>
-        <w:rPr>
-          <w:lang w:val="en-US"/>
-        </w:rPr>
-        <w:t>points, or</w:t>
-      </w:r>
-      <w:proofErr w:type="gramEnd"/>
-      <w:r>
-        <w:rPr>
-          <w:lang w:val="en-US"/>
-        </w:rPr>
-        <w:t xml:space="preserve"> increase the score of an Incentive by one or more points (or create a new one). Then, we repeat this process until the NPC is convinced (Incentives balance out the Objections), or one of the two parties gives up on the conversation.</w:t>
+        <w:t xml:space="preserve">If the test is successful, it can reduce the score of an Objection by one or more points, </w:t>
+      </w:r>
+      <w:r>
+        <w:rPr>
+          <w:lang w:val="en-US"/>
+        </w:rPr>
+        <w:t>and/</w:t>
+      </w:r>
+      <w:r>
+        <w:rPr>
+          <w:lang w:val="en-US"/>
+        </w:rPr>
+        <w:t>or increase the score of an Incentive by one or more points (or create a new one). Then, we repeat this process until the NPC is convinced (Incentives balance out the Objections), or one of the two parties gives up on the conversation.</w:t>
       </w:r>
     </w:p>
     <w:p>
@@ -2795,21 +2777,7 @@
         <w:rPr>
           <w:lang w:val="en-US"/>
         </w:rPr>
-        <w:t xml:space="preserve">In case of </w:t>
-      </w:r>
-      <w:proofErr w:type="spellStart"/>
-      <w:r>
-        <w:rPr>
-          <w:lang w:val="en-US"/>
-        </w:rPr>
-        <w:t>favourable</w:t>
-      </w:r>
-      <w:proofErr w:type="spellEnd"/>
-      <w:r>
-        <w:rPr>
-          <w:lang w:val="en-US"/>
-        </w:rPr>
-        <w:t xml:space="preserve"> conditions for the PCs (good first impression, good reputation, the NPC has lots of free time etc.), roll 3d6 and pick the highest two. In the opposite case (PCs have bad reputation, NPC </w:t>
+        <w:t xml:space="preserve">In case of favourable conditions for the PCs (good first impression, good reputation, the NPC has lots of free time etc.), roll 3d6 and pick the highest two. In the opposite case (PCs have bad reputation, NPC </w:t>
       </w:r>
       <w:proofErr w:type="gramStart"/>
       <w:r>
@@ -3052,21 +3020,7 @@
         <w:rPr>
           <w:lang w:val="en-US"/>
         </w:rPr>
-        <w:t xml:space="preserve"> doesn’t help the discussion if you’re asking the king of a </w:t>
-      </w:r>
-      <w:proofErr w:type="spellStart"/>
-      <w:r>
-        <w:rPr>
-          <w:lang w:val="en-US"/>
-        </w:rPr>
-        <w:t>neighbouring</w:t>
-      </w:r>
-      <w:proofErr w:type="spellEnd"/>
-      <w:r>
-        <w:rPr>
-          <w:lang w:val="en-US"/>
-        </w:rPr>
-        <w:t xml:space="preserve"> realm to reinforce your army.</w:t>
+        <w:t xml:space="preserve"> doesn’t help the discussion if you’re asking the king of a neighbouring realm to reinforce your army.</w:t>
       </w:r>
     </w:p>
     <w:p>
@@ -3142,39 +3096,7 @@
           <w:color w:val="F79646" w:themeColor="accent6"/>
           <w:lang w:val="en-US"/>
         </w:rPr>
-        <w:t xml:space="preserve"> seen them. And once they roll over </w:t>
-      </w:r>
-      <w:proofErr w:type="spellStart"/>
-      <w:r>
-        <w:rPr>
-          <w:color w:val="F79646" w:themeColor="accent6"/>
-          <w:lang w:val="en-US"/>
-        </w:rPr>
-        <w:t>Dongor</w:t>
-      </w:r>
-      <w:proofErr w:type="spellEnd"/>
-      <w:r>
-        <w:rPr>
-          <w:color w:val="F79646" w:themeColor="accent6"/>
-          <w:lang w:val="en-US"/>
-        </w:rPr>
-        <w:t xml:space="preserve">, they will destroy </w:t>
-      </w:r>
-      <w:proofErr w:type="spellStart"/>
-      <w:r>
-        <w:rPr>
-          <w:color w:val="F79646" w:themeColor="accent6"/>
-          <w:lang w:val="en-US"/>
-        </w:rPr>
-        <w:t>Norahn</w:t>
-      </w:r>
-      <w:proofErr w:type="spellEnd"/>
-      <w:r>
-        <w:rPr>
-          <w:color w:val="F79646" w:themeColor="accent6"/>
-          <w:lang w:val="en-US"/>
-        </w:rPr>
-        <w:t>.”</w:t>
+        <w:t xml:space="preserve"> seen them. And once they roll over Dongor, they will destroy Norahn.”</w:t>
       </w:r>
     </w:p>
     <w:p>
@@ -3344,23 +3266,7 @@
           <w:color w:val="F79646" w:themeColor="accent6"/>
           <w:lang w:val="en-US"/>
         </w:rPr>
-        <w:t xml:space="preserve"> don’t just have numbers, my liege. They have strong leadership as well. </w:t>
-      </w:r>
-      <w:proofErr w:type="spellStart"/>
-      <w:r>
-        <w:rPr>
-          <w:color w:val="F79646" w:themeColor="accent6"/>
-          <w:lang w:val="en-US"/>
-        </w:rPr>
-        <w:t>Bhargar</w:t>
-      </w:r>
-      <w:proofErr w:type="spellEnd"/>
-      <w:r>
-        <w:rPr>
-          <w:color w:val="F79646" w:themeColor="accent6"/>
-          <w:lang w:val="en-US"/>
-        </w:rPr>
-        <w:t xml:space="preserve"> the Despoiler leads them, and he has pledged to wipe away the kingdoms of Man.”</w:t>
+        <w:t xml:space="preserve"> don’t just have numbers, my liege. They have strong leadership as well. Bhargar the Despoiler leads them, and he has pledged to wipe away the kingdoms of Man.”</w:t>
       </w:r>
     </w:p>
     <w:p>
@@ -3937,6 +3843,100 @@
           <w:lang w:val="en-US"/>
         </w:rPr>
         <w:t>-1 to -3 for going against a belief or a dislike (depending on strength)</w:t>
+      </w:r>
+    </w:p>
+    <w:p>
+      <w:pPr>
+        <w:jc w:val="both"/>
+        <w:rPr>
+          <w:color w:val="FF0000"/>
+          <w:lang w:val="en-US"/>
+        </w:rPr>
+      </w:pPr>
+      <w:r>
+        <w:rPr>
+          <w:color w:val="FF0000"/>
+          <w:lang w:val="en-US"/>
+        </w:rPr>
+        <w:t>&lt; /\ /\ Use these as objective/incentive guidelines instead&gt;</w:t>
+      </w:r>
+    </w:p>
+    <w:p>
+      <w:pPr>
+        <w:jc w:val="both"/>
+        <w:rPr>
+          <w:color w:val="FF0000"/>
+          <w:lang w:val="en-US"/>
+        </w:rPr>
+      </w:pPr>
+      <w:r>
+        <w:rPr>
+          <w:color w:val="FF0000"/>
+          <w:lang w:val="en-US"/>
+        </w:rPr>
+        <w:t xml:space="preserve">&lt; +1/3 Automatic Success to </w:t>
+      </w:r>
+      <w:proofErr w:type="gramStart"/>
+      <w:r>
+        <w:rPr>
+          <w:color w:val="FF0000"/>
+          <w:lang w:val="en-US"/>
+        </w:rPr>
+        <w:t>target’s</w:t>
+      </w:r>
+      <w:proofErr w:type="gramEnd"/>
+      <w:r>
+        <w:rPr>
+          <w:color w:val="FF0000"/>
+          <w:lang w:val="en-US"/>
+        </w:rPr>
+        <w:t xml:space="preserve"> Will roll per negative objective/incentive balance&gt;</w:t>
+      </w:r>
+    </w:p>
+    <w:p>
+      <w:pPr>
+        <w:jc w:val="both"/>
+        <w:rPr>
+          <w:color w:val="FF0000"/>
+          <w:lang w:val="en-US"/>
+        </w:rPr>
+      </w:pPr>
+      <w:r>
+        <w:rPr>
+          <w:color w:val="FF0000"/>
+          <w:lang w:val="en-US"/>
+        </w:rPr>
+        <w:t xml:space="preserve">&lt;Here, adjust according to personality type and preference </w:t>
+      </w:r>
+      <w:proofErr w:type="gramStart"/>
+      <w:r>
+        <w:rPr>
+          <w:color w:val="FF0000"/>
+          <w:lang w:val="en-US"/>
+        </w:rPr>
+        <w:t>towards:</w:t>
+      </w:r>
+      <w:proofErr w:type="gramEnd"/>
+      <w:r>
+        <w:rPr>
+          <w:color w:val="FF0000"/>
+          <w:lang w:val="en-US"/>
+        </w:rPr>
+        <w:t xml:space="preserve"> flattery, empathizing, pressure/intimidation, reason, being humble, boasting</w:t>
+      </w:r>
+      <w:r>
+        <w:rPr>
+          <w:color w:val="FF0000"/>
+          <w:lang w:val="en-US"/>
+        </w:rPr>
+        <w:t>, bribery</w:t>
+      </w:r>
+      <w:r>
+        <w:rPr>
+          <w:color w:val="FF0000"/>
+          <w:lang w:val="en-US"/>
+        </w:rPr>
+        <w:t>&gt;</w:t>
       </w:r>
     </w:p>
     <w:p>

</xml_diff>

<commit_message>
Social conflict adjustments according to social traits.
</commit_message>
<xml_diff>
--- a/1 SRD - System Reference Document/E-BB Social Conflicts.docx
+++ b/1 SRD - System Reference Document/E-BB Social Conflicts.docx
@@ -3744,6 +3744,20 @@
       </w:pPr>
       <w:r>
         <w:rPr>
+          <w:b/>
+          <w:bCs/>
+          <w:lang w:val="en-US"/>
+        </w:rPr>
+        <w:t>1.</w:t>
+      </w:r>
+      <w:r>
+        <w:rPr>
+          <w:lang w:val="en-US"/>
+        </w:rPr>
+        <w:t xml:space="preserve"> </w:t>
+      </w:r>
+      <w:r>
+        <w:rPr>
           <w:lang w:val="en-US"/>
         </w:rPr>
         <w:t xml:space="preserve">The first thing which can influence the opposed test between the PC and NPC (no matter which approach the PC is taking and which Skill </w:t>
@@ -3820,6 +3834,20 @@
       </w:pPr>
       <w:r>
         <w:rPr>
+          <w:b/>
+          <w:bCs/>
+          <w:lang w:val="en-US"/>
+        </w:rPr>
+        <w:t>2.</w:t>
+      </w:r>
+      <w:r>
+        <w:rPr>
+          <w:lang w:val="en-US"/>
+        </w:rPr>
+        <w:t xml:space="preserve"> </w:t>
+      </w:r>
+      <w:r>
+        <w:rPr>
           <w:lang w:val="en-US"/>
         </w:rPr>
         <w:t xml:space="preserve">The second adjustment comes from taking into consideration what the PC said (their approach) and seeing how it plays along with the NPC’s </w:t>
@@ -3846,40 +3874,175 @@
     </w:p>
     <w:p>
       <w:pPr>
-        <w:jc w:val="both"/>
+        <w:spacing w:after="80"/>
+        <w:jc w:val="both"/>
+        <w:rPr>
+          <w:lang w:val="en-US"/>
+        </w:rPr>
+      </w:pPr>
+      <w:r>
+        <w:rPr>
+          <w:lang w:val="en-US"/>
+        </w:rPr>
+        <w:t xml:space="preserve">Any time </w:t>
+      </w:r>
+      <w:r>
+        <w:rPr>
+          <w:lang w:val="en-US"/>
+        </w:rPr>
+        <w:t>the game comes to an Opposed Test between a PC and NPC, and the approach the PC took (that led to the test) corresponds to</w:t>
+      </w:r>
+      <w:r>
+        <w:rPr>
+          <w:lang w:val="en-US"/>
+        </w:rPr>
+        <w:t xml:space="preserve"> one of the Social Traits defined in the game, </w:t>
+      </w:r>
+      <w:r>
+        <w:rPr>
+          <w:lang w:val="en-US"/>
+        </w:rPr>
+        <w:t>one of three things happens:</w:t>
+      </w:r>
+    </w:p>
+    <w:p>
+      <w:pPr>
+        <w:pStyle w:val="ListParagraph"/>
+        <w:numPr>
+          <w:ilvl w:val="0"/>
+          <w:numId w:val="13"/>
+        </w:numPr>
+        <w:spacing w:after="80"/>
+        <w:ind w:left="426" w:hanging="284"/>
+        <w:contextualSpacing w:val="0"/>
+        <w:jc w:val="both"/>
+        <w:rPr>
+          <w:lang w:val="en-US"/>
+        </w:rPr>
+      </w:pPr>
+      <w:r>
+        <w:rPr>
+          <w:lang w:val="en-US"/>
+        </w:rPr>
+        <w:t>If the NPC’s rating for the relevant Social Trait is zero, nothing special happens (proceed as usual).</w:t>
+      </w:r>
+    </w:p>
+    <w:p>
+      <w:pPr>
+        <w:pStyle w:val="ListParagraph"/>
+        <w:numPr>
+          <w:ilvl w:val="0"/>
+          <w:numId w:val="13"/>
+        </w:numPr>
+        <w:spacing w:after="80"/>
+        <w:ind w:left="426" w:hanging="284"/>
+        <w:contextualSpacing w:val="0"/>
+        <w:jc w:val="both"/>
+        <w:rPr>
+          <w:lang w:val="en-US"/>
+        </w:rPr>
+      </w:pPr>
+      <w:r>
+        <w:rPr>
+          <w:lang w:val="en-US"/>
+        </w:rPr>
+        <w:t>If the NPC’s rating for that Social Trait is D-prefixed, he receives a number of Automatic Successes to his Willpower roll equal to the value of the trait’s rating (for example, D2 Flattery will confer 2 Automatic Successes when appropriate).</w:t>
+      </w:r>
+    </w:p>
+    <w:p>
+      <w:pPr>
+        <w:pStyle w:val="ListParagraph"/>
+        <w:numPr>
+          <w:ilvl w:val="0"/>
+          <w:numId w:val="13"/>
+        </w:numPr>
+        <w:ind w:left="426" w:hanging="284"/>
+        <w:jc w:val="both"/>
+        <w:rPr>
+          <w:lang w:val="en-US"/>
+        </w:rPr>
+      </w:pPr>
+      <w:r>
+        <w:rPr>
+          <w:lang w:val="en-US"/>
+        </w:rPr>
+        <w:t xml:space="preserve">Finally, an L-prefixed rating works the same as a D-prefixed rating, but opposite – it subtracts successes after the roll (down to 0). </w:t>
+      </w:r>
+      <w:r>
+        <w:rPr>
+          <w:i/>
+          <w:iCs/>
+          <w:lang w:val="en-US"/>
+        </w:rPr>
+        <w:t xml:space="preserve">Normally, </w:t>
+      </w:r>
+      <w:proofErr w:type="gramStart"/>
+      <w:r>
+        <w:rPr>
+          <w:i/>
+          <w:iCs/>
+          <w:lang w:val="en-US"/>
+        </w:rPr>
+        <w:t>you’d</w:t>
+      </w:r>
+      <w:proofErr w:type="gramEnd"/>
+      <w:r>
+        <w:rPr>
+          <w:i/>
+          <w:iCs/>
+          <w:lang w:val="en-US"/>
+        </w:rPr>
+        <w:t xml:space="preserve"> just give Automatic Successes to his opponent instead, but this mechanic is special.</w:t>
+      </w:r>
+    </w:p>
+    <w:p>
+      <w:pPr>
+        <w:jc w:val="both"/>
+        <w:rPr>
+          <w:lang w:val="en-US"/>
+        </w:rPr>
+      </w:pPr>
+      <w:r>
+        <w:rPr>
+          <w:b/>
+          <w:bCs/>
+          <w:lang w:val="en-US"/>
+        </w:rPr>
+        <w:t>GM Tip:</w:t>
+      </w:r>
+      <w:r>
+        <w:rPr>
+          <w:lang w:val="en-US"/>
+        </w:rPr>
+        <w:t xml:space="preserve"> The Social Traits of an NPC shouldn’t be immediately obvious to players, </w:t>
+      </w:r>
+      <w:r>
+        <w:rPr>
+          <w:lang w:val="en-US"/>
+        </w:rPr>
+        <w:t>so it’s recommended that the GM always roll the NPCs’ Willpower tests in secret, adjust the result accordingly and only tell the players the final score.</w:t>
+      </w:r>
+    </w:p>
+    <w:p>
+      <w:pPr>
+        <w:pStyle w:val="Subtitle"/>
+        <w:rPr>
+          <w:lang w:val="en-US"/>
+        </w:rPr>
+      </w:pPr>
+      <w:r>
+        <w:rPr>
+          <w:lang w:val="en-US"/>
+        </w:rPr>
+        <w:br w:type="column"/>
+      </w:r>
+      <w:r>
         <w:rPr>
           <w:color w:val="FF0000"/>
           <w:lang w:val="en-US"/>
         </w:rPr>
-      </w:pPr>
-      <w:r>
-        <w:rPr>
-          <w:color w:val="FF0000"/>
-          <w:lang w:val="en-US"/>
-        </w:rPr>
-        <w:t>&lt;D1/D2/D3 = +1 Automatic Success to NPC’s Willpower roll; L1/L2/L3 = -1 Success to NPC’s Willpower roll (min 0) -&gt; THIS IS SPECIAL&gt;</w:t>
-      </w:r>
-    </w:p>
-    <w:p>
-      <w:pPr>
-        <w:jc w:val="both"/>
-        <w:rPr>
-          <w:lang w:val="en-US"/>
-        </w:rPr>
-      </w:pPr>
-    </w:p>
-    <w:p>
-      <w:pPr>
-        <w:jc w:val="both"/>
-        <w:rPr>
-          <w:lang w:val="en-US"/>
-        </w:rPr>
-      </w:pPr>
-      <w:r>
-        <w:rPr>
-          <w:lang w:val="en-US"/>
-        </w:rPr>
-        <w:br w:type="column"/>
+        <w:lastRenderedPageBreak/>
+        <w:t>Obj/Inc Score Guidelines:</w:t>
       </w:r>
     </w:p>
     <w:p>
@@ -4098,17 +4261,19 @@
           <w:lang w:val="en-US"/>
         </w:rPr>
       </w:pPr>
-      <w:r>
+    </w:p>
+    <w:p>
+      <w:pPr>
+        <w:jc w:val="both"/>
         <w:rPr>
           <w:color w:val="FF0000"/>
           <w:lang w:val="en-US"/>
         </w:rPr>
-        <w:t>&lt; /\ /\ Use these as objective/incentive guidelines instead&gt;</w:t>
-      </w:r>
-    </w:p>
-    <w:p>
-      <w:pPr>
-        <w:jc w:val="both"/>
+      </w:pPr>
+    </w:p>
+    <w:p>
+      <w:pPr>
+        <w:pStyle w:val="Subtitle"/>
         <w:rPr>
           <w:color w:val="FF0000"/>
           <w:lang w:val="en-US"/>
@@ -4116,10 +4281,50 @@
       </w:pPr>
       <w:r>
         <w:rPr>
+          <w:lang w:val="en-US"/>
+        </w:rPr>
+        <w:br w:type="column"/>
+      </w:r>
+      <w:r>
+        <w:rPr>
+          <w:lang w:val="en-US"/>
+        </w:rPr>
+        <w:t>Lying</w:t>
+      </w:r>
+      <w:r>
+        <w:rPr>
+          <w:lang w:val="en-US"/>
+        </w:rPr>
+        <w:t>:</w:t>
+      </w:r>
+    </w:p>
+    <w:p>
+      <w:pPr>
+        <w:jc w:val="both"/>
+        <w:rPr>
+          <w:lang w:val="en-US"/>
+        </w:rPr>
+      </w:pPr>
+      <w:r>
+        <w:rPr>
           <w:color w:val="FF0000"/>
           <w:lang w:val="en-US"/>
         </w:rPr>
-        <w:t xml:space="preserve">&lt; +1/3 Automatic Success to </w:t>
+        <w:t>So</w:t>
+      </w:r>
+      <w:r>
+        <w:rPr>
+          <w:color w:val="FF0000"/>
+          <w:lang w:val="en-US"/>
+        </w:rPr>
+        <w:t>,</w:t>
+      </w:r>
+      <w:r>
+        <w:rPr>
+          <w:color w:val="FF0000"/>
+          <w:lang w:val="en-US"/>
+        </w:rPr>
+        <w:t xml:space="preserve"> it turns out people lie to each other, and </w:t>
       </w:r>
       <w:proofErr w:type="gramStart"/>
       <w:r>
@@ -4127,7 +4332,7 @@
           <w:color w:val="FF0000"/>
           <w:lang w:val="en-US"/>
         </w:rPr>
-        <w:t>target’s</w:t>
+        <w:t>pretty often</w:t>
       </w:r>
       <w:proofErr w:type="gramEnd"/>
       <w:r>
@@ -4135,149 +4340,29 @@
           <w:color w:val="FF0000"/>
           <w:lang w:val="en-US"/>
         </w:rPr>
-        <w:t xml:space="preserve"> Will roll per negative objective/incentive balance&gt;</w:t>
-      </w:r>
-    </w:p>
-    <w:p>
-      <w:pPr>
-        <w:jc w:val="both"/>
+        <w:t xml:space="preserve">, too. Especially when </w:t>
+      </w:r>
+      <w:proofErr w:type="gramStart"/>
+      <w:r>
         <w:rPr>
           <w:color w:val="FF0000"/>
           <w:lang w:val="en-US"/>
         </w:rPr>
-      </w:pPr>
+        <w:t>there’s</w:t>
+      </w:r>
+      <w:proofErr w:type="gramEnd"/>
       <w:r>
         <w:rPr>
           <w:color w:val="FF0000"/>
           <w:lang w:val="en-US"/>
         </w:rPr>
-        <w:t xml:space="preserve">&lt;Here, adjust according to personality type and preference </w:t>
-      </w:r>
-      <w:proofErr w:type="gramStart"/>
-      <w:r>
-        <w:rPr>
-          <w:color w:val="FF0000"/>
-          <w:lang w:val="en-US"/>
-        </w:rPr>
-        <w:t>towards:</w:t>
-      </w:r>
-      <w:proofErr w:type="gramEnd"/>
-      <w:r>
-        <w:rPr>
-          <w:color w:val="FF0000"/>
-          <w:lang w:val="en-US"/>
-        </w:rPr>
-        <w:t xml:space="preserve"> flattery, empathizing, pressure/intimidation, reason, being humble, boasting</w:t>
-      </w:r>
-      <w:r>
-        <w:rPr>
-          <w:color w:val="FF0000"/>
-          <w:lang w:val="en-US"/>
-        </w:rPr>
-        <w:t>, bribery</w:t>
-      </w:r>
-      <w:r>
-        <w:rPr>
-          <w:color w:val="FF0000"/>
-          <w:lang w:val="en-US"/>
-        </w:rPr>
-        <w:t xml:space="preserve">, impress, </w:t>
-      </w:r>
-      <w:proofErr w:type="spellStart"/>
-      <w:r>
-        <w:rPr>
-          <w:color w:val="FF0000"/>
-          <w:lang w:val="en-US"/>
-        </w:rPr>
-        <w:t>flert</w:t>
-      </w:r>
-      <w:proofErr w:type="spellEnd"/>
-      <w:r>
-        <w:rPr>
-          <w:color w:val="FF0000"/>
-          <w:lang w:val="en-US"/>
-        </w:rPr>
-        <w:t>&gt;</w:t>
-      </w:r>
-    </w:p>
-    <w:p>
-      <w:pPr>
-        <w:pStyle w:val="Heading3"/>
-        <w:rPr>
-          <w:lang w:val="en-US"/>
-        </w:rPr>
-      </w:pPr>
-      <w:r>
-        <w:rPr>
-          <w:lang w:val="en-US"/>
-        </w:rPr>
-        <w:br w:type="column"/>
-      </w:r>
-      <w:r>
-        <w:rPr>
-          <w:lang w:val="en-US"/>
-        </w:rPr>
-        <w:t>Lying</w:t>
-      </w:r>
-      <w:r>
-        <w:rPr>
-          <w:lang w:val="en-US"/>
-        </w:rPr>
-        <w:t>:</w:t>
-      </w:r>
-    </w:p>
-    <w:p>
-      <w:pPr>
-        <w:jc w:val="both"/>
-        <w:rPr>
-          <w:lang w:val="en-US"/>
-        </w:rPr>
-      </w:pPr>
-      <w:r>
-        <w:rPr>
-          <w:lang w:val="en-US"/>
-        </w:rPr>
-        <w:t>So</w:t>
-      </w:r>
-      <w:r>
-        <w:rPr>
-          <w:lang w:val="en-US"/>
-        </w:rPr>
-        <w:t>,</w:t>
-      </w:r>
-      <w:r>
-        <w:rPr>
-          <w:lang w:val="en-US"/>
-        </w:rPr>
-        <w:t xml:space="preserve"> it turns out people lie to each other, and </w:t>
-      </w:r>
-      <w:proofErr w:type="gramStart"/>
-      <w:r>
-        <w:rPr>
-          <w:lang w:val="en-US"/>
-        </w:rPr>
-        <w:t>pretty often</w:t>
-      </w:r>
-      <w:proofErr w:type="gramEnd"/>
-      <w:r>
-        <w:rPr>
-          <w:lang w:val="en-US"/>
-        </w:rPr>
-        <w:t xml:space="preserve">, too. Especially when </w:t>
-      </w:r>
-      <w:proofErr w:type="gramStart"/>
-      <w:r>
-        <w:rPr>
-          <w:lang w:val="en-US"/>
-        </w:rPr>
-        <w:t>there’s</w:t>
-      </w:r>
-      <w:proofErr w:type="gramEnd"/>
-      <w:r>
-        <w:rPr>
-          <w:lang w:val="en-US"/>
-        </w:rPr>
-        <w:t xml:space="preserve"> something to be gained. In the game world, </w:t>
+        <w:t xml:space="preserve"> something to be gained.</w:t>
+      </w:r>
+      <w:r>
+        <w:rPr>
+          <w:lang w:val="en-US"/>
+        </w:rPr>
+        <w:t xml:space="preserve"> In the game world, </w:t>
       </w:r>
       <w:proofErr w:type="gramStart"/>
       <w:r>
@@ -6122,6 +6207,95 @@
     </w:lvl>
   </w:abstractNum>
   <w:abstractNum w:abstractNumId="6" w15:restartNumberingAfterBreak="0">
+    <w:nsid w:val="4A0D106D"/>
+    <w:multiLevelType w:val="hybridMultilevel"/>
+    <w:tmpl w:val="9EB2A678"/>
+    <w:lvl w:ilvl="0" w:tplc="241A000F">
+      <w:start w:val="1"/>
+      <w:numFmt w:val="decimal"/>
+      <w:lvlText w:val="%1."/>
+      <w:lvlJc w:val="left"/>
+      <w:pPr>
+        <w:ind w:left="720" w:hanging="360"/>
+      </w:pPr>
+      <w:rPr>
+        <w:rFonts w:hint="default"/>
+      </w:rPr>
+    </w:lvl>
+    <w:lvl w:ilvl="1" w:tplc="241A0019" w:tentative="1">
+      <w:start w:val="1"/>
+      <w:numFmt w:val="lowerLetter"/>
+      <w:lvlText w:val="%2."/>
+      <w:lvlJc w:val="left"/>
+      <w:pPr>
+        <w:ind w:left="1440" w:hanging="360"/>
+      </w:pPr>
+    </w:lvl>
+    <w:lvl w:ilvl="2" w:tplc="241A001B" w:tentative="1">
+      <w:start w:val="1"/>
+      <w:numFmt w:val="lowerRoman"/>
+      <w:lvlText w:val="%3."/>
+      <w:lvlJc w:val="right"/>
+      <w:pPr>
+        <w:ind w:left="2160" w:hanging="180"/>
+      </w:pPr>
+    </w:lvl>
+    <w:lvl w:ilvl="3" w:tplc="241A000F" w:tentative="1">
+      <w:start w:val="1"/>
+      <w:numFmt w:val="decimal"/>
+      <w:lvlText w:val="%4."/>
+      <w:lvlJc w:val="left"/>
+      <w:pPr>
+        <w:ind w:left="2880" w:hanging="360"/>
+      </w:pPr>
+    </w:lvl>
+    <w:lvl w:ilvl="4" w:tplc="241A0019" w:tentative="1">
+      <w:start w:val="1"/>
+      <w:numFmt w:val="lowerLetter"/>
+      <w:lvlText w:val="%5."/>
+      <w:lvlJc w:val="left"/>
+      <w:pPr>
+        <w:ind w:left="3600" w:hanging="360"/>
+      </w:pPr>
+    </w:lvl>
+    <w:lvl w:ilvl="5" w:tplc="241A001B" w:tentative="1">
+      <w:start w:val="1"/>
+      <w:numFmt w:val="lowerRoman"/>
+      <w:lvlText w:val="%6."/>
+      <w:lvlJc w:val="right"/>
+      <w:pPr>
+        <w:ind w:left="4320" w:hanging="180"/>
+      </w:pPr>
+    </w:lvl>
+    <w:lvl w:ilvl="6" w:tplc="241A000F" w:tentative="1">
+      <w:start w:val="1"/>
+      <w:numFmt w:val="decimal"/>
+      <w:lvlText w:val="%7."/>
+      <w:lvlJc w:val="left"/>
+      <w:pPr>
+        <w:ind w:left="5040" w:hanging="360"/>
+      </w:pPr>
+    </w:lvl>
+    <w:lvl w:ilvl="7" w:tplc="241A0019" w:tentative="1">
+      <w:start w:val="1"/>
+      <w:numFmt w:val="lowerLetter"/>
+      <w:lvlText w:val="%8."/>
+      <w:lvlJc w:val="left"/>
+      <w:pPr>
+        <w:ind w:left="5760" w:hanging="360"/>
+      </w:pPr>
+    </w:lvl>
+    <w:lvl w:ilvl="8" w:tplc="241A001B" w:tentative="1">
+      <w:start w:val="1"/>
+      <w:numFmt w:val="lowerRoman"/>
+      <w:lvlText w:val="%9."/>
+      <w:lvlJc w:val="right"/>
+      <w:pPr>
+        <w:ind w:left="6480" w:hanging="180"/>
+      </w:pPr>
+    </w:lvl>
+  </w:abstractNum>
+  <w:abstractNum w:abstractNumId="7" w15:restartNumberingAfterBreak="0">
     <w:nsid w:val="4C105862"/>
     <w:multiLevelType w:val="hybridMultilevel"/>
     <w:tmpl w:val="E7E85118"/>
@@ -6234,7 +6408,7 @@
       </w:rPr>
     </w:lvl>
   </w:abstractNum>
-  <w:abstractNum w:abstractNumId="7" w15:restartNumberingAfterBreak="0">
+  <w:abstractNum w:abstractNumId="8" w15:restartNumberingAfterBreak="0">
     <w:nsid w:val="4FA64C4B"/>
     <w:multiLevelType w:val="hybridMultilevel"/>
     <w:tmpl w:val="629C7134"/>
@@ -6347,7 +6521,7 @@
       </w:rPr>
     </w:lvl>
   </w:abstractNum>
-  <w:abstractNum w:abstractNumId="8" w15:restartNumberingAfterBreak="0">
+  <w:abstractNum w:abstractNumId="9" w15:restartNumberingAfterBreak="0">
     <w:nsid w:val="58295409"/>
     <w:multiLevelType w:val="hybridMultilevel"/>
     <w:tmpl w:val="2430A756"/>
@@ -6460,7 +6634,7 @@
       </w:rPr>
     </w:lvl>
   </w:abstractNum>
-  <w:abstractNum w:abstractNumId="9" w15:restartNumberingAfterBreak="0">
+  <w:abstractNum w:abstractNumId="10" w15:restartNumberingAfterBreak="0">
     <w:nsid w:val="58B313E6"/>
     <w:multiLevelType w:val="hybridMultilevel"/>
     <w:tmpl w:val="3C7E3D30"/>
@@ -6573,7 +6747,7 @@
       </w:rPr>
     </w:lvl>
   </w:abstractNum>
-  <w:abstractNum w:abstractNumId="10" w15:restartNumberingAfterBreak="0">
+  <w:abstractNum w:abstractNumId="11" w15:restartNumberingAfterBreak="0">
     <w:nsid w:val="74CE5FFC"/>
     <w:multiLevelType w:val="hybridMultilevel"/>
     <w:tmpl w:val="E5B6FFF8"/>
@@ -6685,8 +6859,121 @@
       </w:rPr>
     </w:lvl>
   </w:abstractNum>
+  <w:abstractNum w:abstractNumId="12" w15:restartNumberingAfterBreak="0">
+    <w:nsid w:val="7D9F0765"/>
+    <w:multiLevelType w:val="hybridMultilevel"/>
+    <w:tmpl w:val="AA2246E6"/>
+    <w:lvl w:ilvl="0" w:tplc="241A0001">
+      <w:start w:val="1"/>
+      <w:numFmt w:val="bullet"/>
+      <w:lvlText w:val=""/>
+      <w:lvlJc w:val="left"/>
+      <w:pPr>
+        <w:ind w:left="720" w:hanging="360"/>
+      </w:pPr>
+      <w:rPr>
+        <w:rFonts w:ascii="Symbol" w:hAnsi="Symbol" w:hint="default"/>
+      </w:rPr>
+    </w:lvl>
+    <w:lvl w:ilvl="1" w:tplc="241A0003" w:tentative="1">
+      <w:start w:val="1"/>
+      <w:numFmt w:val="bullet"/>
+      <w:lvlText w:val="o"/>
+      <w:lvlJc w:val="left"/>
+      <w:pPr>
+        <w:ind w:left="1440" w:hanging="360"/>
+      </w:pPr>
+      <w:rPr>
+        <w:rFonts w:ascii="Courier New" w:hAnsi="Courier New" w:cs="Courier New" w:hint="default"/>
+      </w:rPr>
+    </w:lvl>
+    <w:lvl w:ilvl="2" w:tplc="241A0005" w:tentative="1">
+      <w:start w:val="1"/>
+      <w:numFmt w:val="bullet"/>
+      <w:lvlText w:val=""/>
+      <w:lvlJc w:val="left"/>
+      <w:pPr>
+        <w:ind w:left="2160" w:hanging="360"/>
+      </w:pPr>
+      <w:rPr>
+        <w:rFonts w:ascii="Wingdings" w:hAnsi="Wingdings" w:hint="default"/>
+      </w:rPr>
+    </w:lvl>
+    <w:lvl w:ilvl="3" w:tplc="241A0001" w:tentative="1">
+      <w:start w:val="1"/>
+      <w:numFmt w:val="bullet"/>
+      <w:lvlText w:val=""/>
+      <w:lvlJc w:val="left"/>
+      <w:pPr>
+        <w:ind w:left="2880" w:hanging="360"/>
+      </w:pPr>
+      <w:rPr>
+        <w:rFonts w:ascii="Symbol" w:hAnsi="Symbol" w:hint="default"/>
+      </w:rPr>
+    </w:lvl>
+    <w:lvl w:ilvl="4" w:tplc="241A0003" w:tentative="1">
+      <w:start w:val="1"/>
+      <w:numFmt w:val="bullet"/>
+      <w:lvlText w:val="o"/>
+      <w:lvlJc w:val="left"/>
+      <w:pPr>
+        <w:ind w:left="3600" w:hanging="360"/>
+      </w:pPr>
+      <w:rPr>
+        <w:rFonts w:ascii="Courier New" w:hAnsi="Courier New" w:cs="Courier New" w:hint="default"/>
+      </w:rPr>
+    </w:lvl>
+    <w:lvl w:ilvl="5" w:tplc="241A0005" w:tentative="1">
+      <w:start w:val="1"/>
+      <w:numFmt w:val="bullet"/>
+      <w:lvlText w:val=""/>
+      <w:lvlJc w:val="left"/>
+      <w:pPr>
+        <w:ind w:left="4320" w:hanging="360"/>
+      </w:pPr>
+      <w:rPr>
+        <w:rFonts w:ascii="Wingdings" w:hAnsi="Wingdings" w:hint="default"/>
+      </w:rPr>
+    </w:lvl>
+    <w:lvl w:ilvl="6" w:tplc="241A0001" w:tentative="1">
+      <w:start w:val="1"/>
+      <w:numFmt w:val="bullet"/>
+      <w:lvlText w:val=""/>
+      <w:lvlJc w:val="left"/>
+      <w:pPr>
+        <w:ind w:left="5040" w:hanging="360"/>
+      </w:pPr>
+      <w:rPr>
+        <w:rFonts w:ascii="Symbol" w:hAnsi="Symbol" w:hint="default"/>
+      </w:rPr>
+    </w:lvl>
+    <w:lvl w:ilvl="7" w:tplc="241A0003" w:tentative="1">
+      <w:start w:val="1"/>
+      <w:numFmt w:val="bullet"/>
+      <w:lvlText w:val="o"/>
+      <w:lvlJc w:val="left"/>
+      <w:pPr>
+        <w:ind w:left="5760" w:hanging="360"/>
+      </w:pPr>
+      <w:rPr>
+        <w:rFonts w:ascii="Courier New" w:hAnsi="Courier New" w:cs="Courier New" w:hint="default"/>
+      </w:rPr>
+    </w:lvl>
+    <w:lvl w:ilvl="8" w:tplc="241A0005" w:tentative="1">
+      <w:start w:val="1"/>
+      <w:numFmt w:val="bullet"/>
+      <w:lvlText w:val=""/>
+      <w:lvlJc w:val="left"/>
+      <w:pPr>
+        <w:ind w:left="6480" w:hanging="360"/>
+      </w:pPr>
+      <w:rPr>
+        <w:rFonts w:ascii="Wingdings" w:hAnsi="Wingdings" w:hint="default"/>
+      </w:rPr>
+    </w:lvl>
+  </w:abstractNum>
   <w:num w:numId="1">
-    <w:abstractNumId w:val="6"/>
+    <w:abstractNumId w:val="7"/>
   </w:num>
   <w:num w:numId="2">
     <w:abstractNumId w:val="3"/>
@@ -6698,25 +6985,31 @@
     <w:abstractNumId w:val="0"/>
   </w:num>
   <w:num w:numId="5">
-    <w:abstractNumId w:val="7"/>
+    <w:abstractNumId w:val="8"/>
   </w:num>
   <w:num w:numId="6">
-    <w:abstractNumId w:val="10"/>
+    <w:abstractNumId w:val="11"/>
   </w:num>
   <w:num w:numId="7">
     <w:abstractNumId w:val="1"/>
   </w:num>
   <w:num w:numId="8">
-    <w:abstractNumId w:val="9"/>
+    <w:abstractNumId w:val="10"/>
   </w:num>
   <w:num w:numId="9">
     <w:abstractNumId w:val="4"/>
   </w:num>
   <w:num w:numId="10">
-    <w:abstractNumId w:val="8"/>
+    <w:abstractNumId w:val="9"/>
   </w:num>
   <w:num w:numId="11">
     <w:abstractNumId w:val="5"/>
+  </w:num>
+  <w:num w:numId="12">
+    <w:abstractNumId w:val="6"/>
+  </w:num>
+  <w:num w:numId="13">
+    <w:abstractNumId w:val="12"/>
   </w:num>
   <w:numIdMacAtCleanup w:val="2"/>
 </w:numbering>

</xml_diff>

<commit_message>
Rewrite deception mechanics and TODO list.
</commit_message>
<xml_diff>
--- a/1 SRD - System Reference Document/E-BB Social Conflicts.docx
+++ b/1 SRD - System Reference Document/E-BB Social Conflicts.docx
@@ -1783,7 +1783,23 @@
           <w:color w:val="808080" w:themeColor="background1" w:themeShade="80"/>
           <w:lang w:val="en-US"/>
         </w:rPr>
-        <w:t>“I’m makin’ it my business. Got a problem with that?”</w:t>
+        <w:t xml:space="preserve">“I’m </w:t>
+      </w:r>
+      <w:proofErr w:type="spellStart"/>
+      <w:r>
+        <w:rPr>
+          <w:color w:val="808080" w:themeColor="background1" w:themeShade="80"/>
+          <w:lang w:val="en-US"/>
+        </w:rPr>
+        <w:t>makin</w:t>
+      </w:r>
+      <w:proofErr w:type="spellEnd"/>
+      <w:r>
+        <w:rPr>
+          <w:color w:val="808080" w:themeColor="background1" w:themeShade="80"/>
+          <w:lang w:val="en-US"/>
+        </w:rPr>
+        <w:t>’ it my business. Got a problem with that?”</w:t>
       </w:r>
     </w:p>
     <w:p>
@@ -2860,7 +2876,21 @@
         <w:rPr>
           <w:lang w:val="en-US"/>
         </w:rPr>
-        <w:t xml:space="preserve">In case of favourable conditions for the PCs (good first impression, good reputation, the NPC has lots of free time etc.), roll 3d6 and pick the highest two. In the opposite case (PCs have bad reputation, NPC </w:t>
+        <w:t xml:space="preserve">In case of </w:t>
+      </w:r>
+      <w:proofErr w:type="spellStart"/>
+      <w:r>
+        <w:rPr>
+          <w:lang w:val="en-US"/>
+        </w:rPr>
+        <w:t>favourable</w:t>
+      </w:r>
+      <w:proofErr w:type="spellEnd"/>
+      <w:r>
+        <w:rPr>
+          <w:lang w:val="en-US"/>
+        </w:rPr>
+        <w:t xml:space="preserve"> conditions for the PCs (good first impression, good reputation, the NPC has lots of free time etc.), roll 3d6 and pick the highest two. In the opposite case (PCs have bad reputation, NPC </w:t>
       </w:r>
       <w:proofErr w:type="gramStart"/>
       <w:r>
@@ -3130,7 +3160,21 @@
         <w:rPr>
           <w:lang w:val="en-US"/>
         </w:rPr>
-        <w:t xml:space="preserve"> doesn’t help the discussion if you’re asking the king of a neighbouring realm to reinforce your army.</w:t>
+        <w:t xml:space="preserve"> doesn’t help the discussion if you’re asking the king of a </w:t>
+      </w:r>
+      <w:proofErr w:type="spellStart"/>
+      <w:r>
+        <w:rPr>
+          <w:lang w:val="en-US"/>
+        </w:rPr>
+        <w:t>neighbouring</w:t>
+      </w:r>
+      <w:proofErr w:type="spellEnd"/>
+      <w:r>
+        <w:rPr>
+          <w:lang w:val="en-US"/>
+        </w:rPr>
+        <w:t xml:space="preserve"> realm to reinforce your army.</w:t>
       </w:r>
     </w:p>
     <w:p>
@@ -3213,7 +3257,39 @@
           <w:color w:val="F79646" w:themeColor="accent6"/>
           <w:lang w:val="en-US"/>
         </w:rPr>
-        <w:t xml:space="preserve"> seen them. And once they roll over Dongor, they will destroy Norahn.”</w:t>
+        <w:t xml:space="preserve"> seen them. And once they roll over </w:t>
+      </w:r>
+      <w:proofErr w:type="spellStart"/>
+      <w:r>
+        <w:rPr>
+          <w:color w:val="F79646" w:themeColor="accent6"/>
+          <w:lang w:val="en-US"/>
+        </w:rPr>
+        <w:t>Dongor</w:t>
+      </w:r>
+      <w:proofErr w:type="spellEnd"/>
+      <w:r>
+        <w:rPr>
+          <w:color w:val="F79646" w:themeColor="accent6"/>
+          <w:lang w:val="en-US"/>
+        </w:rPr>
+        <w:t xml:space="preserve">, they will destroy </w:t>
+      </w:r>
+      <w:proofErr w:type="spellStart"/>
+      <w:r>
+        <w:rPr>
+          <w:color w:val="F79646" w:themeColor="accent6"/>
+          <w:lang w:val="en-US"/>
+        </w:rPr>
+        <w:t>Norahn</w:t>
+      </w:r>
+      <w:proofErr w:type="spellEnd"/>
+      <w:r>
+        <w:rPr>
+          <w:color w:val="F79646" w:themeColor="accent6"/>
+          <w:lang w:val="en-US"/>
+        </w:rPr>
+        <w:t>.”</w:t>
       </w:r>
     </w:p>
     <w:p>
@@ -3382,7 +3458,23 @@
           <w:color w:val="F79646" w:themeColor="accent6"/>
           <w:lang w:val="en-US"/>
         </w:rPr>
-        <w:t xml:space="preserve"> don’t just have numbers, my liege. They have strong leadership as well. Bhargar the Despoiler leads them, and he has pledged to wipe away the kingdoms of Man.”</w:t>
+        <w:t xml:space="preserve"> don’t just have numbers, my liege. They have strong leadership as well. </w:t>
+      </w:r>
+      <w:proofErr w:type="spellStart"/>
+      <w:r>
+        <w:rPr>
+          <w:color w:val="F79646" w:themeColor="accent6"/>
+          <w:lang w:val="en-US"/>
+        </w:rPr>
+        <w:t>Bhargar</w:t>
+      </w:r>
+      <w:proofErr w:type="spellEnd"/>
+      <w:r>
+        <w:rPr>
+          <w:color w:val="F79646" w:themeColor="accent6"/>
+          <w:lang w:val="en-US"/>
+        </w:rPr>
+        <w:t xml:space="preserve"> the Despoiler leads them, and he has pledged to wipe away the kingdoms of Man.”</w:t>
       </w:r>
     </w:p>
     <w:p>
@@ -3795,7 +3887,21 @@
         <w:rPr>
           <w:lang w:val="en-US"/>
         </w:rPr>
-        <w:t>things seem heavily stacked against their favour.</w:t>
+        <w:t xml:space="preserve">things seem heavily stacked against their </w:t>
+      </w:r>
+      <w:proofErr w:type="spellStart"/>
+      <w:r>
+        <w:rPr>
+          <w:lang w:val="en-US"/>
+        </w:rPr>
+        <w:t>favour</w:t>
+      </w:r>
+      <w:proofErr w:type="spellEnd"/>
+      <w:r>
+        <w:rPr>
+          <w:lang w:val="en-US"/>
+        </w:rPr>
+        <w:t>.</w:t>
       </w:r>
     </w:p>
     <w:p>
@@ -4028,22 +4134,177 @@
     </w:p>
     <w:p>
       <w:pPr>
-        <w:jc w:val="both"/>
-        <w:rPr>
-          <w:lang w:val="en-US"/>
-        </w:rPr>
-      </w:pPr>
-    </w:p>
-    <w:p>
-      <w:pPr>
         <w:pStyle w:val="Subtitle"/>
         <w:rPr>
+          <w:lang w:val="en-US"/>
+        </w:rPr>
+      </w:pPr>
+      <w:r>
+        <w:rPr>
+          <w:lang w:val="en-US"/>
+        </w:rPr>
+        <w:t>End:</w:t>
+      </w:r>
+    </w:p>
+    <w:p>
+      <w:pPr>
+        <w:pStyle w:val="ListParagraph"/>
+        <w:numPr>
+          <w:ilvl w:val="0"/>
+          <w:numId w:val="3"/>
+        </w:numPr>
+        <w:ind w:left="714" w:hanging="357"/>
+        <w:contextualSpacing w:val="0"/>
+        <w:rPr>
           <w:color w:val="FF0000"/>
           <w:lang w:val="en-US"/>
         </w:rPr>
       </w:pPr>
       <w:r>
         <w:rPr>
+          <w:color w:val="FF0000"/>
+          <w:lang w:val="en-US"/>
+        </w:rPr>
+        <w:t>Failure (Objections 10 pts over Incentives; Patience reaches 0; NPC greatly offended or became hostile).</w:t>
+      </w:r>
+    </w:p>
+    <w:p>
+      <w:pPr>
+        <w:pStyle w:val="ListParagraph"/>
+        <w:numPr>
+          <w:ilvl w:val="0"/>
+          <w:numId w:val="3"/>
+        </w:numPr>
+        <w:rPr>
+          <w:color w:val="FF0000"/>
+          <w:lang w:val="en-US"/>
+        </w:rPr>
+      </w:pPr>
+      <w:r>
+        <w:rPr>
+          <w:color w:val="FF0000"/>
+          <w:lang w:val="en-US"/>
+        </w:rPr>
+        <w:t>Success (an agreement is reached)</w:t>
+      </w:r>
+    </w:p>
+    <w:p>
+      <w:pPr>
+        <w:pStyle w:val="Subtitle"/>
+        <w:rPr>
+          <w:lang w:val="en-US"/>
+        </w:rPr>
+      </w:pPr>
+    </w:p>
+    <w:p>
+      <w:pPr>
+        <w:pStyle w:val="Subtitle"/>
+        <w:rPr>
+          <w:lang w:val="en-US"/>
+        </w:rPr>
+      </w:pPr>
+      <w:r>
+        <w:rPr>
+          <w:lang w:val="en-US"/>
+        </w:rPr>
+        <w:t>Group Conversations:</w:t>
+      </w:r>
+    </w:p>
+    <w:p>
+      <w:pPr>
+        <w:jc w:val="both"/>
+        <w:rPr>
+          <w:lang w:val="en-US"/>
+        </w:rPr>
+      </w:pPr>
+      <w:r>
+        <w:rPr>
+          <w:lang w:val="en-US"/>
+        </w:rPr>
+        <w:t xml:space="preserve">The rules have, thus far, assumed a single PC and a single NPC arguing, but </w:t>
+      </w:r>
+      <w:proofErr w:type="gramStart"/>
+      <w:r>
+        <w:rPr>
+          <w:lang w:val="en-US"/>
+        </w:rPr>
+        <w:t>there’s</w:t>
+      </w:r>
+      <w:proofErr w:type="gramEnd"/>
+      <w:r>
+        <w:rPr>
+          <w:lang w:val="en-US"/>
+        </w:rPr>
+        <w:t xml:space="preserve"> no reason either side couldn’t be a group of two or more people.</w:t>
+      </w:r>
+    </w:p>
+    <w:p>
+      <w:pPr>
+        <w:jc w:val="both"/>
+        <w:rPr>
+          <w:lang w:val="en-US"/>
+        </w:rPr>
+      </w:pPr>
+      <w:r>
+        <w:rPr>
+          <w:lang w:val="en-US"/>
+        </w:rPr>
+        <w:t xml:space="preserve">For each exchange of the conversation (meaning a single ‘segment’ leading up to the Opposed Skill Test), either group may (but </w:t>
+      </w:r>
+      <w:proofErr w:type="gramStart"/>
+      <w:r>
+        <w:rPr>
+          <w:lang w:val="en-US"/>
+        </w:rPr>
+        <w:t>doesn’t</w:t>
+      </w:r>
+      <w:proofErr w:type="gramEnd"/>
+      <w:r>
+        <w:rPr>
+          <w:lang w:val="en-US"/>
+        </w:rPr>
+        <w:t xml:space="preserve"> have to) appoint a different “active speaker”. He/she will be the person who does the bulk of the talking for that exchange, and the person who rolls against the opposition at the end. Others may Aid them as per the usual rules.</w:t>
+      </w:r>
+    </w:p>
+    <w:p>
+      <w:pPr>
+        <w:jc w:val="both"/>
+        <w:rPr>
+          <w:lang w:val="en-US"/>
+        </w:rPr>
+      </w:pPr>
+      <w:r>
+        <w:rPr>
+          <w:lang w:val="en-US"/>
+        </w:rPr>
+        <w:t>Other than that, use the same rules as for 1-on-1 conversations.</w:t>
+      </w:r>
+    </w:p>
+    <w:p>
+      <w:pPr>
+        <w:rPr>
+          <w:color w:val="FF0000"/>
+          <w:lang w:val="en-US"/>
+        </w:rPr>
+      </w:pPr>
+    </w:p>
+    <w:p>
+      <w:pPr>
+        <w:jc w:val="both"/>
+        <w:rPr>
+          <w:lang w:val="en-US"/>
+        </w:rPr>
+      </w:pPr>
+    </w:p>
+    <w:p>
+      <w:pPr>
+        <w:pStyle w:val="Title"/>
+        <w:rPr>
+          <w:lang w:val="en-US"/>
+        </w:rPr>
+      </w:pPr>
+      <w:r>
+        <w:rPr>
           <w:lang w:val="en-US"/>
         </w:rPr>
         <w:br w:type="column"/>
@@ -4052,86 +4313,1291 @@
         <w:rPr>
           <w:lang w:val="en-US"/>
         </w:rPr>
-        <w:t xml:space="preserve">Deception &amp; </w:t>
-      </w:r>
-      <w:r>
-        <w:rPr>
-          <w:lang w:val="en-US"/>
-        </w:rPr>
-        <w:t>Lying</w:t>
-      </w:r>
-      <w:r>
-        <w:rPr>
+        <w:t>Public Debates:</w:t>
+      </w:r>
+    </w:p>
+    <w:p>
+      <w:pPr>
+        <w:jc w:val="both"/>
+        <w:rPr>
+          <w:color w:val="FF0000"/>
+          <w:lang w:val="en-US"/>
+        </w:rPr>
+      </w:pPr>
+      <w:r>
+        <w:rPr>
+          <w:color w:val="FF0000"/>
+          <w:lang w:val="en-US"/>
+        </w:rPr>
+        <w:t>&lt;Like BW’s Duel of Wits</w:t>
+      </w:r>
+      <w:r>
+        <w:rPr>
+          <w:color w:val="FF0000"/>
+          <w:lang w:val="en-US"/>
+        </w:rPr>
+        <w:t xml:space="preserve">. I Wonder if </w:t>
+      </w:r>
+      <w:proofErr w:type="gramStart"/>
+      <w:r>
+        <w:rPr>
+          <w:color w:val="FF0000"/>
+          <w:lang w:val="en-US"/>
+        </w:rPr>
+        <w:t>I’ll</w:t>
+      </w:r>
+      <w:proofErr w:type="gramEnd"/>
+      <w:r>
+        <w:rPr>
+          <w:color w:val="FF0000"/>
+          <w:lang w:val="en-US"/>
+        </w:rPr>
+        <w:t xml:space="preserve"> ever really write the rules for this. YAGNI?</w:t>
+      </w:r>
+      <w:r>
+        <w:rPr>
+          <w:color w:val="FF0000"/>
+          <w:lang w:val="en-US"/>
+        </w:rPr>
+        <w:t>&gt;</w:t>
+      </w:r>
+    </w:p>
+    <w:p>
+      <w:pPr>
+        <w:rPr>
+          <w:color w:val="FF0000"/>
+          <w:lang w:val="en-US"/>
+        </w:rPr>
+      </w:pPr>
+    </w:p>
+    <w:p>
+      <w:pPr>
+        <w:rPr>
+          <w:color w:val="FF0000"/>
+          <w:lang w:val="en-US"/>
+        </w:rPr>
+      </w:pPr>
+    </w:p>
+    <w:p>
+      <w:pPr>
+        <w:rPr>
+          <w:rFonts w:eastAsiaTheme="majorEastAsia" w:cstheme="majorBidi"/>
+          <w:b/>
+          <w:iCs/>
+          <w:smallCaps/>
+          <w:color w:val="17365D" w:themeColor="text2" w:themeShade="BF"/>
+          <w:spacing w:val="15"/>
+          <w:szCs w:val="24"/>
+          <w:lang w:val="en-US"/>
+        </w:rPr>
+      </w:pPr>
+      <w:r>
+        <w:rPr>
+          <w:lang w:val="en-US"/>
+        </w:rPr>
+        <w:br w:type="page"/>
+      </w:r>
+    </w:p>
+    <w:p>
+      <w:pPr>
+        <w:pStyle w:val="Title"/>
+        <w:rPr>
+          <w:color w:val="FF0000"/>
+          <w:lang w:val="en-US"/>
+        </w:rPr>
+      </w:pPr>
+      <w:r>
+        <w:rPr>
+          <w:lang w:val="en-US"/>
+        </w:rPr>
+        <w:lastRenderedPageBreak/>
+        <w:t xml:space="preserve">Lying </w:t>
+      </w:r>
+      <w:proofErr w:type="gramStart"/>
+      <w:r>
+        <w:rPr>
+          <w:lang w:val="en-US"/>
+        </w:rPr>
+        <w:t>And</w:t>
+      </w:r>
+      <w:proofErr w:type="gramEnd"/>
+      <w:r>
+        <w:rPr>
+          <w:lang w:val="en-US"/>
+        </w:rPr>
+        <w:t xml:space="preserve"> Deception:</w:t>
+      </w:r>
+    </w:p>
+    <w:p>
+      <w:pPr>
+        <w:jc w:val="both"/>
+        <w:rPr>
+          <w:lang w:val="en-US"/>
+        </w:rPr>
+      </w:pPr>
+      <w:r>
+        <w:rPr>
+          <w:lang w:val="en-US"/>
+        </w:rPr>
+        <w:t xml:space="preserve">When characters in the game world are talking, </w:t>
+      </w:r>
+      <w:proofErr w:type="gramStart"/>
+      <w:r>
+        <w:rPr>
+          <w:lang w:val="en-US"/>
+        </w:rPr>
+        <w:t>it’s</w:t>
+      </w:r>
+      <w:proofErr w:type="gramEnd"/>
+      <w:r>
+        <w:rPr>
+          <w:lang w:val="en-US"/>
+        </w:rPr>
+        <w:t xml:space="preserve"> possible that, same as in the real world, some of them may be lying or otherwise trying to obfuscate the truth.</w:t>
+      </w:r>
+    </w:p>
+    <w:p>
+      <w:pPr>
+        <w:jc w:val="both"/>
+        <w:rPr>
+          <w:lang w:val="en-US"/>
+        </w:rPr>
+      </w:pPr>
+      <w:r>
+        <w:rPr>
+          <w:lang w:val="en-US"/>
+        </w:rPr>
+        <w:t xml:space="preserve">Based on whether a Player Character is </w:t>
+      </w:r>
+      <w:r>
+        <w:rPr>
+          <w:lang w:val="en-US"/>
+        </w:rPr>
+        <w:t xml:space="preserve">deceiving </w:t>
+      </w:r>
+      <w:r>
+        <w:rPr>
+          <w:lang w:val="en-US"/>
+        </w:rPr>
+        <w:t>an NPC or vice versa, the recommended ways to deal with that are as follows.</w:t>
+      </w:r>
+    </w:p>
+    <w:p>
+      <w:pPr>
+        <w:pStyle w:val="Subtitle"/>
+        <w:rPr>
+          <w:lang w:val="en-US"/>
+        </w:rPr>
+      </w:pPr>
+      <w:r>
+        <w:rPr>
+          <w:lang w:val="en-US"/>
+        </w:rPr>
+        <w:t>NPC Being Deceived:</w:t>
+      </w:r>
+    </w:p>
+    <w:p>
+      <w:pPr>
+        <w:jc w:val="both"/>
+        <w:rPr>
+          <w:lang w:val="en-US"/>
+        </w:rPr>
+      </w:pPr>
+      <w:r>
+        <w:rPr>
+          <w:lang w:val="en-US"/>
+        </w:rPr>
+        <w:t>Whenever a Player Character is lying to an NPC, he should roll a Deception Skill Test. The NPC opposes it with his Insight Skill Test.</w:t>
+      </w:r>
+    </w:p>
+    <w:p>
+      <w:pPr>
+        <w:pStyle w:val="Heading3"/>
+        <w:rPr>
+          <w:lang w:val="en-US"/>
+        </w:rPr>
+      </w:pPr>
+      <w:r>
+        <w:rPr>
+          <w:lang w:val="en-US"/>
+        </w:rPr>
+        <w:t>Deception Successful:</w:t>
+      </w:r>
+    </w:p>
+    <w:p>
+      <w:pPr>
+        <w:spacing w:after="80"/>
+        <w:jc w:val="both"/>
+        <w:rPr>
+          <w:lang w:val="en-US"/>
+        </w:rPr>
+      </w:pPr>
+      <w:r>
+        <w:rPr>
+          <w:lang w:val="en-US"/>
+        </w:rPr>
+        <w:t>If the deceiving character wins the opposed test, the NPC believes the lie, with varying degrees of success:</w:t>
+      </w:r>
+    </w:p>
+    <w:p>
+      <w:pPr>
+        <w:pStyle w:val="ListParagraph"/>
+        <w:numPr>
+          <w:ilvl w:val="0"/>
+          <w:numId w:val="15"/>
+        </w:numPr>
+        <w:spacing w:after="80"/>
+        <w:ind w:left="426" w:hanging="284"/>
+        <w:contextualSpacing w:val="0"/>
+        <w:jc w:val="both"/>
+        <w:rPr>
+          <w:lang w:val="en-US"/>
+        </w:rPr>
+      </w:pPr>
+      <w:r>
+        <w:rPr>
+          <w:b/>
+          <w:bCs/>
+          <w:lang w:val="en-US"/>
+        </w:rPr>
+        <w:t>PC barely won the opposed test:</w:t>
+      </w:r>
+      <w:r>
+        <w:rPr>
+          <w:lang w:val="en-US"/>
+        </w:rPr>
+        <w:t xml:space="preserve"> The NPC believes the </w:t>
+      </w:r>
+      <w:proofErr w:type="gramStart"/>
+      <w:r>
+        <w:rPr>
+          <w:lang w:val="en-US"/>
+        </w:rPr>
+        <w:t>lie, but</w:t>
+      </w:r>
+      <w:proofErr w:type="gramEnd"/>
+      <w:r>
+        <w:rPr>
+          <w:lang w:val="en-US"/>
+        </w:rPr>
+        <w:t xml:space="preserve"> may be suspicious and may try to verify the information later on.</w:t>
+      </w:r>
+    </w:p>
+    <w:p>
+      <w:pPr>
+        <w:pStyle w:val="ListParagraph"/>
+        <w:numPr>
+          <w:ilvl w:val="0"/>
+          <w:numId w:val="15"/>
+        </w:numPr>
+        <w:spacing w:after="80"/>
+        <w:ind w:left="426" w:hanging="284"/>
+        <w:contextualSpacing w:val="0"/>
+        <w:jc w:val="both"/>
+        <w:rPr>
+          <w:lang w:val="en-US"/>
+        </w:rPr>
+      </w:pPr>
+      <w:r>
+        <w:rPr>
+          <w:b/>
+          <w:bCs/>
+          <w:lang w:val="en-US"/>
+        </w:rPr>
+        <w:t>PC won the opposed test by a few points:</w:t>
+      </w:r>
+      <w:r>
+        <w:rPr>
+          <w:lang w:val="en-US"/>
+        </w:rPr>
+        <w:t xml:space="preserve"> The NPC will be left with some suspicion but </w:t>
+      </w:r>
+      <w:proofErr w:type="gramStart"/>
+      <w:r>
+        <w:rPr>
+          <w:lang w:val="en-US"/>
+        </w:rPr>
+        <w:t>won’t</w:t>
+      </w:r>
+      <w:proofErr w:type="gramEnd"/>
+      <w:r>
+        <w:rPr>
+          <w:lang w:val="en-US"/>
+        </w:rPr>
+        <w:t xml:space="preserve"> act on it unless it’s of great importance to him.</w:t>
+      </w:r>
+    </w:p>
+    <w:p>
+      <w:pPr>
+        <w:pStyle w:val="ListParagraph"/>
+        <w:numPr>
+          <w:ilvl w:val="0"/>
+          <w:numId w:val="15"/>
+        </w:numPr>
+        <w:ind w:left="426" w:hanging="284"/>
+        <w:jc w:val="both"/>
+        <w:rPr>
+          <w:lang w:val="en-US"/>
+        </w:rPr>
+      </w:pPr>
+      <w:r>
+        <w:rPr>
+          <w:b/>
+          <w:bCs/>
+          <w:lang w:val="en-US"/>
+        </w:rPr>
+        <w:t>PC won the test handedly:</w:t>
+      </w:r>
+      <w:r>
+        <w:rPr>
+          <w:lang w:val="en-US"/>
+        </w:rPr>
+        <w:t xml:space="preserve"> The NPC is </w:t>
+      </w:r>
+      <w:proofErr w:type="gramStart"/>
+      <w:r>
+        <w:rPr>
+          <w:lang w:val="en-US"/>
+        </w:rPr>
+        <w:t>pretty convinced</w:t>
+      </w:r>
+      <w:proofErr w:type="gramEnd"/>
+      <w:r>
+        <w:rPr>
+          <w:lang w:val="en-US"/>
+        </w:rPr>
+        <w:t>.</w:t>
+      </w:r>
+      <w:r>
+        <w:rPr>
+          <w:lang w:val="en-US"/>
+        </w:rPr>
+        <w:t xml:space="preserve"> He </w:t>
+      </w:r>
+      <w:proofErr w:type="gramStart"/>
+      <w:r>
+        <w:rPr>
+          <w:lang w:val="en-US"/>
+        </w:rPr>
+        <w:t>won’t</w:t>
+      </w:r>
+      <w:proofErr w:type="gramEnd"/>
+      <w:r>
+        <w:rPr>
+          <w:lang w:val="en-US"/>
+        </w:rPr>
+        <w:t xml:space="preserve"> doubt it unless presented with counterproof (which he won’t try to find himself).</w:t>
+      </w:r>
+    </w:p>
+    <w:p>
+      <w:pPr>
+        <w:jc w:val="both"/>
+        <w:rPr>
+          <w:lang w:val="en-US"/>
+        </w:rPr>
+      </w:pPr>
+      <w:r>
+        <w:rPr>
+          <w:lang w:val="en-US"/>
+        </w:rPr>
+        <w:t xml:space="preserve">If this happens during a social conflict, when </w:t>
+      </w:r>
+      <w:proofErr w:type="gramStart"/>
+      <w:r>
+        <w:rPr>
+          <w:lang w:val="en-US"/>
+        </w:rPr>
+        <w:t>it’s</w:t>
+      </w:r>
+      <w:proofErr w:type="gramEnd"/>
+      <w:r>
+        <w:rPr>
+          <w:lang w:val="en-US"/>
+        </w:rPr>
+        <w:t xml:space="preserve"> time for a PC to roll Command, Consort or Sway against the NPC’s Willpower, the GM must take into consideration that the NPC now believes whatever it was that the PC lied about. Alternatively, the lie may address one of the NPC’s Objections or Incentives directly.</w:t>
+      </w:r>
+    </w:p>
+    <w:p>
+      <w:pPr>
+        <w:jc w:val="both"/>
+        <w:rPr>
+          <w:color w:val="808080" w:themeColor="background1" w:themeShade="80"/>
+          <w:lang w:val="en-US"/>
+        </w:rPr>
+      </w:pPr>
+      <w:r>
+        <w:rPr>
+          <w:color w:val="808080" w:themeColor="background1" w:themeShade="80"/>
+          <w:lang w:val="en-US"/>
+        </w:rPr>
+        <w:t xml:space="preserve">For example, the PC says: “We were sent by the king himself, and </w:t>
+      </w:r>
+      <w:r>
+        <w:rPr>
+          <w:color w:val="808080" w:themeColor="background1" w:themeShade="80"/>
+          <w:lang w:val="en-US"/>
+        </w:rPr>
+        <w:t>i</w:t>
+      </w:r>
+      <w:r>
+        <w:rPr>
+          <w:color w:val="808080" w:themeColor="background1" w:themeShade="80"/>
+          <w:lang w:val="en-US"/>
+        </w:rPr>
+        <w:t xml:space="preserve">f you don’t let us in, you’re going to be in so much trouble!” If the Deception test is successful, it should be followed up by a Command check (for intimidation), and if that one succeeds, </w:t>
+      </w:r>
+      <w:proofErr w:type="gramStart"/>
+      <w:r>
+        <w:rPr>
+          <w:color w:val="808080" w:themeColor="background1" w:themeShade="80"/>
+          <w:lang w:val="en-US"/>
+        </w:rPr>
+        <w:t>it’s</w:t>
+      </w:r>
+      <w:proofErr w:type="gramEnd"/>
+      <w:r>
+        <w:rPr>
+          <w:color w:val="808080" w:themeColor="background1" w:themeShade="80"/>
+          <w:lang w:val="en-US"/>
+        </w:rPr>
+        <w:t xml:space="preserve"> going to result in a good dent in the NPC’s Objections.</w:t>
+      </w:r>
+    </w:p>
+    <w:p>
+      <w:pPr>
+        <w:jc w:val="both"/>
+        <w:rPr>
+          <w:lang w:val="en-US"/>
+        </w:rPr>
+      </w:pPr>
+    </w:p>
+    <w:p>
+      <w:pPr>
+        <w:pStyle w:val="Heading3"/>
+        <w:rPr>
+          <w:lang w:val="en-US"/>
+        </w:rPr>
+      </w:pPr>
+      <w:r>
+        <w:rPr>
+          <w:lang w:val="en-US"/>
+        </w:rPr>
+        <w:br w:type="column"/>
+      </w:r>
+      <w:r>
+        <w:rPr>
+          <w:lang w:val="en-US"/>
+        </w:rPr>
+        <w:t>Deception Unsuccessful:</w:t>
+      </w:r>
+    </w:p>
+    <w:p>
+      <w:pPr>
+        <w:spacing w:after="80"/>
+        <w:jc w:val="both"/>
+        <w:rPr>
+          <w:lang w:val="en-US"/>
+        </w:rPr>
+      </w:pPr>
+      <w:r>
+        <w:rPr>
+          <w:lang w:val="en-US"/>
+        </w:rPr>
+        <w:t>If a PC is caught in a lie, the NPC could, depending on their personality and the lie itself:</w:t>
+      </w:r>
+    </w:p>
+    <w:p>
+      <w:pPr>
+        <w:pStyle w:val="ListParagraph"/>
+        <w:numPr>
+          <w:ilvl w:val="0"/>
+          <w:numId w:val="14"/>
+        </w:numPr>
+        <w:spacing w:after="80"/>
+        <w:ind w:left="426" w:hanging="284"/>
+        <w:contextualSpacing w:val="0"/>
+        <w:jc w:val="both"/>
+        <w:rPr>
+          <w:lang w:val="en-US"/>
+        </w:rPr>
+      </w:pPr>
+      <w:r>
+        <w:rPr>
+          <w:lang w:val="en-US"/>
+        </w:rPr>
+        <w:t>Become Offended or Gravely Offended,</w:t>
+      </w:r>
+    </w:p>
+    <w:p>
+      <w:pPr>
+        <w:pStyle w:val="ListParagraph"/>
+        <w:numPr>
+          <w:ilvl w:val="0"/>
+          <w:numId w:val="14"/>
+        </w:numPr>
+        <w:spacing w:after="80"/>
+        <w:ind w:left="426" w:hanging="284"/>
+        <w:contextualSpacing w:val="0"/>
+        <w:jc w:val="both"/>
+        <w:rPr>
+          <w:lang w:val="en-US"/>
+        </w:rPr>
+      </w:pPr>
+      <w:r>
+        <w:rPr>
+          <w:lang w:val="en-US"/>
+        </w:rPr>
+        <w:t>Become suspicious of the PC, leading to a lowered Disposition towards them,</w:t>
+      </w:r>
+    </w:p>
+    <w:p>
+      <w:pPr>
+        <w:pStyle w:val="ListParagraph"/>
+        <w:numPr>
+          <w:ilvl w:val="0"/>
+          <w:numId w:val="14"/>
+        </w:numPr>
+        <w:spacing w:after="80"/>
+        <w:ind w:left="426" w:hanging="284"/>
+        <w:contextualSpacing w:val="0"/>
+        <w:jc w:val="both"/>
+        <w:rPr>
+          <w:lang w:val="en-US"/>
+        </w:rPr>
+      </w:pPr>
+      <w:r>
+        <w:rPr>
+          <w:lang w:val="en-US"/>
+        </w:rPr>
+        <w:t>Pretend he believed it and use it later against the PC,</w:t>
+      </w:r>
+    </w:p>
+    <w:p>
+      <w:pPr>
+        <w:pStyle w:val="ListParagraph"/>
+        <w:numPr>
+          <w:ilvl w:val="0"/>
+          <w:numId w:val="14"/>
+        </w:numPr>
+        <w:spacing w:after="80"/>
+        <w:ind w:left="426" w:hanging="284"/>
+        <w:contextualSpacing w:val="0"/>
+        <w:jc w:val="both"/>
+        <w:rPr>
+          <w:lang w:val="en-US"/>
+        </w:rPr>
+      </w:pPr>
+      <w:r>
+        <w:rPr>
+          <w:lang w:val="en-US"/>
+        </w:rPr>
+        <w:t>Gain new Objections due to mistrust,</w:t>
+      </w:r>
+    </w:p>
+    <w:p>
+      <w:pPr>
+        <w:pStyle w:val="ListParagraph"/>
+        <w:numPr>
+          <w:ilvl w:val="0"/>
+          <w:numId w:val="14"/>
+        </w:numPr>
+        <w:ind w:left="426" w:hanging="284"/>
+        <w:jc w:val="both"/>
+        <w:rPr>
+          <w:lang w:val="en-US"/>
+        </w:rPr>
+      </w:pPr>
+      <w:r>
+        <w:rPr>
+          <w:lang w:val="en-US"/>
+        </w:rPr>
+        <w:t>Or let it slide and not do anything at all (use this sparingly).</w:t>
+      </w:r>
+    </w:p>
+    <w:p>
+      <w:pPr>
+        <w:jc w:val="both"/>
+        <w:rPr>
+          <w:lang w:val="en-US"/>
+        </w:rPr>
+      </w:pPr>
+      <w:r>
+        <w:rPr>
+          <w:lang w:val="en-US"/>
+        </w:rPr>
+        <w:t>The choice of consequence is up to the GM, depending on the situation. They can also combine the suggestions above or come up with their own.</w:t>
+      </w:r>
+    </w:p>
+    <w:p>
+      <w:pPr>
+        <w:pStyle w:val="Subtitle"/>
+        <w:rPr>
+          <w:lang w:val="en-US"/>
+        </w:rPr>
+      </w:pPr>
+      <w:r>
+        <w:rPr>
+          <w:lang w:val="en-US"/>
+        </w:rPr>
+        <w:t>PC Being Deceived:</w:t>
+      </w:r>
+    </w:p>
+    <w:p>
+      <w:pPr>
+        <w:jc w:val="both"/>
+        <w:rPr>
+          <w:lang w:val="en-US"/>
+        </w:rPr>
+      </w:pPr>
+      <w:r>
+        <w:rPr>
+          <w:lang w:val="en-US"/>
+        </w:rPr>
+        <w:t>When the situations are reversed and the PCs are the ones being deceived, the situation is a little bit more difficult – the GM rolling dice behind the screen or, worse yet, calling for Insight checks, are dead giveaways to the players that something fishy is happening. We solve this problem in a few different ways:</w:t>
+      </w:r>
+    </w:p>
+    <w:p>
+      <w:pPr>
+        <w:pStyle w:val="Heading3"/>
+        <w:rPr>
+          <w:lang w:val="en-US"/>
+        </w:rPr>
+      </w:pPr>
+      <w:r>
+        <w:rPr>
+          <w:lang w:val="en-US"/>
+        </w:rPr>
+        <w:t>Active Insight:</w:t>
+      </w:r>
+    </w:p>
+    <w:p>
+      <w:pPr>
+        <w:jc w:val="both"/>
+        <w:rPr>
+          <w:lang w:val="en-US"/>
+        </w:rPr>
+      </w:pPr>
+      <w:r>
+        <w:rPr>
+          <w:lang w:val="en-US"/>
+        </w:rPr>
+        <w:t xml:space="preserve">At any point while </w:t>
+      </w:r>
+      <w:proofErr w:type="gramStart"/>
+      <w:r>
+        <w:rPr>
+          <w:lang w:val="en-US"/>
+        </w:rPr>
+        <w:t>a</w:t>
+      </w:r>
+      <w:proofErr w:type="gramEnd"/>
+      <w:r>
+        <w:rPr>
+          <w:lang w:val="en-US"/>
+        </w:rPr>
+        <w:t xml:space="preserve"> NPC is talking, a player may interrupt to ask whether his character thinks that the story checks out. Preferably he should have a reason to do this, and not interrupt after every sentence.</w:t>
+      </w:r>
+    </w:p>
+    <w:p>
+      <w:pPr>
+        <w:jc w:val="both"/>
+        <w:rPr>
+          <w:lang w:val="en-US"/>
+        </w:rPr>
+      </w:pPr>
+      <w:r>
+        <w:rPr>
+          <w:lang w:val="en-US"/>
+        </w:rPr>
+        <w:t>At this point, the GM will roll Insight for the player, in secret</w:t>
+      </w:r>
+      <w:r>
+        <w:rPr>
+          <w:lang w:val="en-US"/>
+        </w:rPr>
+        <w:t xml:space="preserve">, </w:t>
+      </w:r>
+      <w:r>
+        <w:rPr>
+          <w:lang w:val="en-US"/>
+        </w:rPr>
+        <w:t xml:space="preserve">along </w:t>
+      </w:r>
+      <w:r>
+        <w:rPr>
+          <w:lang w:val="en-US"/>
+        </w:rPr>
+        <w:t xml:space="preserve">with Deception for the NPC (of course, if the NPC </w:t>
+      </w:r>
+      <w:proofErr w:type="gramStart"/>
+      <w:r>
+        <w:rPr>
+          <w:lang w:val="en-US"/>
+        </w:rPr>
+        <w:t>isn’t</w:t>
+      </w:r>
+      <w:proofErr w:type="gramEnd"/>
+      <w:r>
+        <w:rPr>
+          <w:lang w:val="en-US"/>
+        </w:rPr>
+        <w:t xml:space="preserve"> lying, these dice will be rolled just for show). </w:t>
+      </w:r>
+      <w:r>
+        <w:rPr>
+          <w:lang w:val="en-US"/>
+        </w:rPr>
+        <w:t xml:space="preserve">When the GM is rolling Insight for the player in secret, </w:t>
+      </w:r>
+      <w:r>
+        <w:rPr>
+          <w:lang w:val="en-US"/>
+        </w:rPr>
+        <w:t>using Effort, or generally any other mechanic that requires player agency is not allowed</w:t>
+      </w:r>
+      <w:r>
+        <w:rPr>
+          <w:lang w:val="en-US"/>
+        </w:rPr>
+        <w:t>, unless stated otherwise.</w:t>
+      </w:r>
+    </w:p>
+    <w:p>
+      <w:pPr>
+        <w:jc w:val="both"/>
+        <w:rPr>
+          <w:lang w:val="en-US"/>
+        </w:rPr>
+      </w:pPr>
+      <w:r>
+        <w:rPr>
+          <w:lang w:val="en-US"/>
+        </w:rPr>
+        <w:t xml:space="preserve">Consider </w:t>
+      </w:r>
+      <w:r>
+        <w:rPr>
+          <w:lang w:val="en-US"/>
+        </w:rPr>
+        <w:t>catching a lying NPC with an Active Insight attempt a reward for the player paying attention.</w:t>
+      </w:r>
+    </w:p>
+    <w:p>
+      <w:pPr>
+        <w:jc w:val="both"/>
+        <w:rPr>
+          <w:lang w:val="en-US"/>
+        </w:rPr>
+      </w:pPr>
+    </w:p>
+    <w:p>
+      <w:pPr>
+        <w:spacing w:after="80"/>
+        <w:jc w:val="both"/>
+        <w:rPr>
+          <w:lang w:val="en-US"/>
+        </w:rPr>
+      </w:pPr>
+      <w:r>
+        <w:rPr>
+          <w:lang w:val="en-US"/>
+        </w:rPr>
+        <w:br w:type="column"/>
+      </w:r>
+      <w:r>
+        <w:rPr>
+          <w:lang w:val="en-US"/>
+        </w:rPr>
+        <w:lastRenderedPageBreak/>
+        <w:t xml:space="preserve">There are basically only 4 possible answers that the GM can give to the player </w:t>
+      </w:r>
+      <w:proofErr w:type="gramStart"/>
+      <w:r>
+        <w:rPr>
+          <w:lang w:val="en-US"/>
+        </w:rPr>
+        <w:t>as a result of</w:t>
+      </w:r>
+      <w:proofErr w:type="gramEnd"/>
+      <w:r>
+        <w:rPr>
+          <w:lang w:val="en-US"/>
+        </w:rPr>
+        <w:t xml:space="preserve"> an Insight test:</w:t>
+      </w:r>
+    </w:p>
+    <w:p>
+      <w:pPr>
+        <w:pStyle w:val="ListParagraph"/>
+        <w:numPr>
+          <w:ilvl w:val="0"/>
+          <w:numId w:val="18"/>
+        </w:numPr>
+        <w:spacing w:after="80"/>
+        <w:ind w:left="426" w:hanging="284"/>
+        <w:contextualSpacing w:val="0"/>
+        <w:jc w:val="both"/>
+        <w:rPr>
+          <w:lang w:val="en-US"/>
+        </w:rPr>
+      </w:pPr>
+      <w:r>
+        <w:rPr>
+          <w:b/>
+          <w:bCs/>
+          <w:lang w:val="en-US"/>
+        </w:rPr>
+        <w:t xml:space="preserve">NPC is saying the truth: </w:t>
+      </w:r>
+      <w:r>
+        <w:rPr>
+          <w:lang w:val="en-US"/>
+        </w:rPr>
+        <w:t xml:space="preserve">If the NPC is being honest and </w:t>
+      </w:r>
+      <w:proofErr w:type="gramStart"/>
+      <w:r>
+        <w:rPr>
+          <w:lang w:val="en-US"/>
+        </w:rPr>
+        <w:t>it’s</w:t>
+      </w:r>
+      <w:proofErr w:type="gramEnd"/>
+      <w:r>
+        <w:rPr>
+          <w:lang w:val="en-US"/>
+        </w:rPr>
+        <w:t xml:space="preserve"> about something that the PC knows about, and the Insight roll is high, the GM can confirm the truth for the player.</w:t>
+      </w:r>
+    </w:p>
+    <w:p>
+      <w:pPr>
+        <w:pStyle w:val="ListParagraph"/>
+        <w:numPr>
+          <w:ilvl w:val="0"/>
+          <w:numId w:val="17"/>
+        </w:numPr>
+        <w:spacing w:after="80"/>
+        <w:ind w:left="426" w:hanging="284"/>
+        <w:contextualSpacing w:val="0"/>
+        <w:jc w:val="both"/>
+        <w:rPr>
+          <w:b/>
+          <w:bCs/>
+          <w:lang w:val="en-US"/>
+        </w:rPr>
+      </w:pPr>
+      <w:r>
+        <w:rPr>
+          <w:b/>
+          <w:bCs/>
+          <w:lang w:val="en-US"/>
+        </w:rPr>
+        <w:t>NPC is lying</w:t>
+      </w:r>
+      <w:r>
+        <w:rPr>
+          <w:b/>
+          <w:bCs/>
           <w:lang w:val="en-US"/>
         </w:rPr>
         <w:t>:</w:t>
       </w:r>
-    </w:p>
-    <w:p>
-      <w:pPr>
-        <w:jc w:val="both"/>
-        <w:rPr>
-          <w:lang w:val="en-US"/>
-        </w:rPr>
-      </w:pPr>
+      <w:r>
+        <w:rPr>
+          <w:lang w:val="en-US"/>
+        </w:rPr>
+        <w:t xml:space="preserve"> </w:t>
+      </w:r>
+      <w:r>
+        <w:rPr>
+          <w:lang w:val="en-US"/>
+        </w:rPr>
+        <w:t xml:space="preserve">If the NPC is lying by saying something </w:t>
+      </w:r>
+      <w:proofErr w:type="gramStart"/>
+      <w:r>
+        <w:rPr>
+          <w:lang w:val="en-US"/>
+        </w:rPr>
+        <w:t>that’s</w:t>
+      </w:r>
+      <w:proofErr w:type="gramEnd"/>
+      <w:r>
+        <w:rPr>
+          <w:lang w:val="en-US"/>
+        </w:rPr>
+        <w:t xml:space="preserve"> factually wrong, and the PC knows this (because his Insight roll was high enough), the GM can inform the player that the NPC is obviously lying.</w:t>
+      </w:r>
+    </w:p>
+    <w:p>
+      <w:pPr>
+        <w:pStyle w:val="ListParagraph"/>
+        <w:numPr>
+          <w:ilvl w:val="0"/>
+          <w:numId w:val="17"/>
+        </w:numPr>
+        <w:spacing w:after="80"/>
+        <w:ind w:left="426" w:hanging="284"/>
+        <w:contextualSpacing w:val="0"/>
+        <w:jc w:val="both"/>
+        <w:rPr>
+          <w:b/>
+          <w:bCs/>
+          <w:lang w:val="en-US"/>
+        </w:rPr>
+      </w:pPr>
+      <w:proofErr w:type="gramStart"/>
+      <w:r>
+        <w:rPr>
+          <w:b/>
+          <w:bCs/>
+          <w:lang w:val="en-US"/>
+        </w:rPr>
+        <w:t>You’re</w:t>
+      </w:r>
+      <w:proofErr w:type="gramEnd"/>
+      <w:r>
+        <w:rPr>
+          <w:b/>
+          <w:bCs/>
+          <w:lang w:val="en-US"/>
+        </w:rPr>
+        <w:t xml:space="preserve"> suspicious: </w:t>
+      </w:r>
+      <w:r>
+        <w:rPr>
+          <w:lang w:val="en-US"/>
+        </w:rPr>
+        <w:t xml:space="preserve">If the NPC is lying about something that the PCs can’t really know for sure, but the Insight roll is still high, the GM </w:t>
+      </w:r>
+      <w:r>
+        <w:rPr>
+          <w:lang w:val="en-US"/>
+        </w:rPr>
+        <w:t xml:space="preserve">tells the player that they’re suspicious of the NPC. </w:t>
+      </w:r>
+      <w:r>
+        <w:rPr>
+          <w:lang w:val="en-US"/>
+        </w:rPr>
+        <w:t xml:space="preserve">(Remember that characters </w:t>
+      </w:r>
+      <w:proofErr w:type="gramStart"/>
+      <w:r>
+        <w:rPr>
+          <w:lang w:val="en-US"/>
+        </w:rPr>
+        <w:t>aren’t</w:t>
+      </w:r>
+      <w:proofErr w:type="gramEnd"/>
+      <w:r>
+        <w:rPr>
+          <w:lang w:val="en-US"/>
+        </w:rPr>
+        <w:t xml:space="preserve"> walking lie detectors</w:t>
+      </w:r>
+      <w:r>
+        <w:rPr>
+          <w:lang w:val="en-US"/>
+        </w:rPr>
+        <w:t>, and that those</w:t>
+      </w:r>
+      <w:r>
+        <w:rPr>
+          <w:lang w:val="en-US"/>
+        </w:rPr>
+        <w:t xml:space="preserve"> aren’t 100% reliable either.)</w:t>
+      </w:r>
+      <w:r>
+        <w:rPr>
+          <w:lang w:val="en-US"/>
+        </w:rPr>
+        <w:t xml:space="preserve"> The GM can also give some body language hints, like</w:t>
+      </w:r>
+      <w:r>
+        <w:rPr>
+          <w:lang w:val="en-US"/>
+        </w:rPr>
+        <w:t xml:space="preserve"> the NPC looking over his shoulder, sweating, or similar. </w:t>
+      </w:r>
+    </w:p>
+    <w:p>
+      <w:pPr>
+        <w:pStyle w:val="ListParagraph"/>
+        <w:numPr>
+          <w:ilvl w:val="0"/>
+          <w:numId w:val="17"/>
+        </w:numPr>
+        <w:ind w:left="426" w:hanging="284"/>
+        <w:contextualSpacing w:val="0"/>
+        <w:jc w:val="both"/>
+        <w:rPr>
+          <w:lang w:val="en-US"/>
+        </w:rPr>
+      </w:pPr>
+      <w:r>
+        <w:rPr>
+          <w:b/>
+          <w:bCs/>
+          <w:lang w:val="en-US"/>
+        </w:rPr>
+        <w:t xml:space="preserve">You </w:t>
+      </w:r>
+      <w:proofErr w:type="gramStart"/>
+      <w:r>
+        <w:rPr>
+          <w:b/>
+          <w:bCs/>
+          <w:lang w:val="en-US"/>
+        </w:rPr>
+        <w:t>don’t</w:t>
+      </w:r>
+      <w:proofErr w:type="gramEnd"/>
+      <w:r>
+        <w:rPr>
+          <w:b/>
+          <w:bCs/>
+          <w:lang w:val="en-US"/>
+        </w:rPr>
+        <w:t xml:space="preserve"> know</w:t>
+      </w:r>
+      <w:r>
+        <w:rPr>
+          <w:b/>
+          <w:bCs/>
+          <w:lang w:val="en-US"/>
+        </w:rPr>
+        <w:t xml:space="preserve">: </w:t>
+      </w:r>
+      <w:r>
+        <w:rPr>
+          <w:lang w:val="en-US"/>
+        </w:rPr>
+        <w:t xml:space="preserve">In </w:t>
+      </w:r>
+      <w:r>
+        <w:rPr>
+          <w:lang w:val="en-US"/>
+        </w:rPr>
+        <w:t xml:space="preserve"> all other cases, </w:t>
+      </w:r>
+      <w:r>
+        <w:rPr>
+          <w:lang w:val="en-US"/>
+        </w:rPr>
+        <w:t xml:space="preserve">the PC fails to learn anything new. (Even if the NPC is saying the truth and the Insight roll is high, sometimes </w:t>
+      </w:r>
+      <w:proofErr w:type="gramStart"/>
+      <w:r>
+        <w:rPr>
+          <w:lang w:val="en-US"/>
+        </w:rPr>
+        <w:t>there’s</w:t>
+      </w:r>
+      <w:proofErr w:type="gramEnd"/>
+      <w:r>
+        <w:rPr>
+          <w:lang w:val="en-US"/>
+        </w:rPr>
+        <w:t xml:space="preserve"> simply no way to know).</w:t>
+      </w:r>
+    </w:p>
+    <w:p>
+      <w:pPr>
+        <w:spacing w:after="80"/>
+        <w:ind w:left="142"/>
+        <w:jc w:val="both"/>
+        <w:rPr>
+          <w:lang w:val="en-US"/>
+        </w:rPr>
+      </w:pPr>
+      <w:r>
+        <w:rPr>
+          <w:b/>
+          <w:bCs/>
+          <w:lang w:val="en-US"/>
+        </w:rPr>
+        <w:t xml:space="preserve">The GM’s </w:t>
+      </w:r>
+      <w:r>
+        <w:rPr>
+          <w:b/>
+          <w:bCs/>
+          <w:lang w:val="en-US"/>
+        </w:rPr>
+        <w:t>Red Herring:</w:t>
+      </w:r>
+      <w:r>
+        <w:rPr>
+          <w:lang w:val="en-US"/>
+        </w:rPr>
+        <w:t xml:space="preserve"> When a player gets the “You don’t know” result, the GM should roll a d6 in secret. On a roll of 1, the PC misreads the situation – convert the result into “You’re suspicious” and play it out as such.</w:t>
+      </w:r>
+    </w:p>
+    <w:p>
+      <w:pPr>
+        <w:pStyle w:val="Heading3"/>
+        <w:rPr>
+          <w:lang w:val="en-US"/>
+        </w:rPr>
+      </w:pPr>
+      <w:r>
+        <w:rPr>
+          <w:lang w:val="en-US"/>
+        </w:rPr>
+        <w:t>Passive Insight:</w:t>
+      </w:r>
+    </w:p>
+    <w:p>
+      <w:pPr>
+        <w:jc w:val="both"/>
+        <w:rPr>
+          <w:lang w:val="en-US"/>
+        </w:rPr>
+      </w:pPr>
+      <w:r>
+        <w:rPr>
+          <w:lang w:val="en-US"/>
+        </w:rPr>
+        <w:t xml:space="preserve">When an NPC is being deceptive but none of the players notice it, the GM rolls Deception for them against players’ Passive Insight scores (as described on page </w:t>
+      </w:r>
       <w:r>
         <w:rPr>
           <w:color w:val="FF0000"/>
           <w:lang w:val="en-US"/>
         </w:rPr>
-        <w:t>So</w:t>
-      </w:r>
-      <w:r>
-        <w:rPr>
-          <w:color w:val="FF0000"/>
-          <w:lang w:val="en-US"/>
-        </w:rPr>
-        <w:t>,</w:t>
-      </w:r>
-      <w:r>
-        <w:rPr>
-          <w:color w:val="FF0000"/>
-          <w:lang w:val="en-US"/>
-        </w:rPr>
-        <w:t xml:space="preserve"> it turns out people lie to each other, and </w:t>
-      </w:r>
+        <w:t>XX</w:t>
+      </w:r>
+      <w:r>
+        <w:rPr>
+          <w:lang w:val="en-US"/>
+        </w:rPr>
+        <w:t>).</w:t>
+      </w:r>
+    </w:p>
+    <w:p>
+      <w:pPr>
+        <w:jc w:val="both"/>
+        <w:rPr>
+          <w:lang w:val="en-US"/>
+        </w:rPr>
+      </w:pPr>
+      <w:r>
+        <w:rPr>
+          <w:lang w:val="en-US"/>
+        </w:rPr>
+        <w:t>Before doing so, roll a d6 for each player. On a roll of 1, they get -2 to their Passive Insight (to a minimum of 0). On a roll of 6, they get +2 to their Passive Insight.</w:t>
+      </w:r>
+    </w:p>
+    <w:p>
+      <w:pPr>
+        <w:jc w:val="both"/>
+        <w:rPr>
+          <w:lang w:val="en-US"/>
+        </w:rPr>
+      </w:pPr>
+      <w:r>
+        <w:rPr>
+          <w:lang w:val="en-US"/>
+        </w:rPr>
+        <w:t>If the Deception roll is lower than any players’ Passive Insight, the GM should tell those players that they catch onto something (use the same results as for Active Insight).</w:t>
+      </w:r>
+    </w:p>
+    <w:p>
+      <w:pPr>
+        <w:jc w:val="both"/>
+        <w:rPr>
+          <w:lang w:val="en-US"/>
+        </w:rPr>
+      </w:pPr>
+      <w:r>
+        <w:rPr>
+          <w:lang w:val="en-US"/>
+        </w:rPr>
+        <w:t>Note that all rolls related to Passive Insight are done by the GM in secret.</w:t>
+      </w:r>
+    </w:p>
+    <w:p>
+      <w:pPr>
+        <w:pStyle w:val="Heading3"/>
+        <w:rPr>
+          <w:lang w:val="en-US"/>
+        </w:rPr>
+      </w:pPr>
+      <w:r>
+        <w:rPr>
+          <w:lang w:val="en-US"/>
+        </w:rPr>
+        <w:br w:type="column"/>
+      </w:r>
+      <w:r>
+        <w:rPr>
+          <w:lang w:val="en-US"/>
+        </w:rPr>
+        <w:t xml:space="preserve">Phantom </w:t>
+      </w:r>
+      <w:r>
+        <w:rPr>
+          <w:lang w:val="en-US"/>
+        </w:rPr>
+        <w:t>Rolls</w:t>
+      </w:r>
+      <w:r>
+        <w:rPr>
+          <w:lang w:val="en-US"/>
+        </w:rPr>
+        <w:t>:</w:t>
+      </w:r>
+    </w:p>
+    <w:p>
+      <w:pPr>
+        <w:jc w:val="both"/>
+        <w:rPr>
+          <w:lang w:val="en-US"/>
+        </w:rPr>
+      </w:pPr>
       <w:proofErr w:type="gramStart"/>
       <w:r>
         <w:rPr>
-          <w:color w:val="FF0000"/>
-          <w:lang w:val="en-US"/>
-        </w:rPr>
-        <w:t>pretty often</w:t>
+          <w:lang w:val="en-US"/>
+        </w:rPr>
+        <w:t>Obviously</w:t>
       </w:r>
       <w:proofErr w:type="gramEnd"/>
       <w:r>
         <w:rPr>
-          <w:color w:val="FF0000"/>
-          <w:lang w:val="en-US"/>
-        </w:rPr>
-        <w:t xml:space="preserve">, too. Especially when </w:t>
+          <w:lang w:val="en-US"/>
+        </w:rPr>
+        <w:t xml:space="preserve"> it’s pretty suspicious when the GM starts rolling dice behind his screen in the middle of conversation. Many players will immediately think that the NPC is lying, even if their characters have no way of knowing that.</w:t>
+      </w:r>
+    </w:p>
+    <w:p>
+      <w:pPr>
+        <w:jc w:val="both"/>
+        <w:rPr>
+          <w:lang w:val="en-US"/>
+        </w:rPr>
+      </w:pPr>
+      <w:r>
+        <w:rPr>
+          <w:lang w:val="en-US"/>
+        </w:rPr>
+        <w:t xml:space="preserve">Note that this </w:t>
       </w:r>
       <w:proofErr w:type="gramStart"/>
       <w:r>
         <w:rPr>
-          <w:color w:val="FF0000"/>
-          <w:lang w:val="en-US"/>
-        </w:rPr>
-        <w:t>there’s</w:t>
+          <w:lang w:val="en-US"/>
+        </w:rPr>
+        <w:t>isn’t</w:t>
       </w:r>
       <w:proofErr w:type="gramEnd"/>
       <w:r>
         <w:rPr>
-          <w:color w:val="FF0000"/>
-          <w:lang w:val="en-US"/>
-        </w:rPr>
-        <w:t xml:space="preserve"> something to be gained.</w:t>
-      </w:r>
-      <w:r>
-        <w:rPr>
-          <w:lang w:val="en-US"/>
-        </w:rPr>
-        <w:t xml:space="preserve"> In the game world, </w:t>
+          <w:lang w:val="en-US"/>
+        </w:rPr>
+        <w:t xml:space="preserve"> meant to bash on players or imply that they aren’t capable of separating player knowledge from character knowledge. However, sometimes </w:t>
       </w:r>
       <w:proofErr w:type="gramStart"/>
       <w:r>
@@ -4145,7 +5611,75 @@
         <w:rPr>
           <w:lang w:val="en-US"/>
         </w:rPr>
-        <w:t xml:space="preserve"> no different.</w:t>
+        <w:t xml:space="preserve"> difficult or uncomfortable to do so, and sometimes it’s simply more fun to genuinely not know.</w:t>
+      </w:r>
+    </w:p>
+    <w:p>
+      <w:pPr>
+        <w:jc w:val="both"/>
+        <w:rPr>
+          <w:lang w:val="en-US"/>
+        </w:rPr>
+      </w:pPr>
+      <w:r>
+        <w:rPr>
+          <w:lang w:val="en-US"/>
+        </w:rPr>
+        <w:t xml:space="preserve">The solution to this is </w:t>
+      </w:r>
+      <w:proofErr w:type="gramStart"/>
+      <w:r>
+        <w:rPr>
+          <w:lang w:val="en-US"/>
+        </w:rPr>
+        <w:t>pretty simple</w:t>
+      </w:r>
+      <w:proofErr w:type="gramEnd"/>
+      <w:r>
+        <w:rPr>
+          <w:lang w:val="en-US"/>
+        </w:rPr>
+        <w:t>: The GM should sometimes stop to roll dice, as if rolling for Passive Insight, even if the NPC isn’t actually lying. And sometimes, even when they are lying, the GM should roll against Passive Insight with a small delay (a few sentences later). With these methods combined</w:t>
+      </w:r>
+      <w:r>
+        <w:rPr>
+          <w:lang w:val="en-US"/>
+        </w:rPr>
+        <w:t xml:space="preserve">, it will be quite difficult for the players to conclude anything that they </w:t>
+      </w:r>
+      <w:proofErr w:type="gramStart"/>
+      <w:r>
+        <w:rPr>
+          <w:lang w:val="en-US"/>
+        </w:rPr>
+        <w:t>shouldn’t</w:t>
+      </w:r>
+      <w:proofErr w:type="gramEnd"/>
+      <w:r>
+        <w:rPr>
+          <w:lang w:val="en-US"/>
+        </w:rPr>
+        <w:t xml:space="preserve"> know.</w:t>
+      </w:r>
+    </w:p>
+    <w:p>
+      <w:pPr>
+        <w:pStyle w:val="Subtitle"/>
+        <w:rPr>
+          <w:lang w:val="en-US"/>
+        </w:rPr>
+      </w:pPr>
+      <w:r>
+        <w:rPr>
+          <w:lang w:val="en-US"/>
+        </w:rPr>
+        <w:t xml:space="preserve">Deception </w:t>
+      </w:r>
+      <w:r>
+        <w:rPr>
+          <w:lang w:val="en-US"/>
+        </w:rPr>
+        <w:t>Modifiers:</w:t>
       </w:r>
     </w:p>
     <w:p>
@@ -4160,27 +5694,13 @@
         <w:rPr>
           <w:lang w:val="en-US"/>
         </w:rPr>
-        <w:t xml:space="preserve">Whenever a character is lying, he tests </w:t>
-      </w:r>
-      <w:r>
-        <w:rPr>
-          <w:lang w:val="en-US"/>
-        </w:rPr>
-        <w:t xml:space="preserve">the Deception skill opposed to Insight of the person </w:t>
-      </w:r>
-      <w:proofErr w:type="gramStart"/>
-      <w:r>
-        <w:rPr>
-          <w:lang w:val="en-US"/>
-        </w:rPr>
-        <w:t>he’s</w:t>
-      </w:r>
-      <w:proofErr w:type="gramEnd"/>
-      <w:r>
-        <w:rPr>
-          <w:lang w:val="en-US"/>
-        </w:rPr>
-        <w:t xml:space="preserve"> lying to. Depending on how believable the lie is, apply the following adjustments:</w:t>
+        <w:t xml:space="preserve">Whenever </w:t>
+      </w:r>
+      <w:r>
+        <w:rPr>
+          <w:lang w:val="en-US"/>
+        </w:rPr>
+        <w:t>the Deception is being tested to lie to another characters, apply the following modifiers if relevant:</w:t>
       </w:r>
     </w:p>
     <w:p>
@@ -4204,7 +5724,15 @@
           <w:bCs/>
           <w:lang w:val="en-US"/>
         </w:rPr>
-        <w:t>The lie is oddly convenient</w:t>
+        <w:t>If t</w:t>
+      </w:r>
+      <w:r>
+        <w:rPr>
+          <w:b/>
+          <w:bCs/>
+          <w:lang w:val="en-US"/>
+        </w:rPr>
+        <w:t>he lie is oddly convenient</w:t>
       </w:r>
       <w:r>
         <w:rPr>
@@ -4234,25 +5762,15 @@
           <w:bCs/>
           <w:lang w:val="en-US"/>
         </w:rPr>
-        <w:t xml:space="preserve">The lie is </w:t>
-      </w:r>
-      <w:proofErr w:type="gramStart"/>
+        <w:t>If t</w:t>
+      </w:r>
       <w:r>
         <w:rPr>
           <w:b/>
           <w:bCs/>
           <w:lang w:val="en-US"/>
         </w:rPr>
-        <w:t>unlikely</w:t>
-      </w:r>
-      <w:proofErr w:type="gramEnd"/>
-      <w:r>
-        <w:rPr>
-          <w:b/>
-          <w:bCs/>
-          <w:lang w:val="en-US"/>
-        </w:rPr>
-        <w:t xml:space="preserve"> </w:t>
+        <w:t xml:space="preserve">he lie is unlikely </w:t>
       </w:r>
       <w:r>
         <w:rPr>
@@ -4288,7 +5806,15 @@
           <w:bCs/>
           <w:lang w:val="en-US"/>
         </w:rPr>
-        <w:t xml:space="preserve">The lie is far-fetched </w:t>
+        <w:t>If t</w:t>
+      </w:r>
+      <w:r>
+        <w:rPr>
+          <w:b/>
+          <w:bCs/>
+          <w:lang w:val="en-US"/>
+        </w:rPr>
+        <w:t xml:space="preserve">he lie is far-fetched </w:t>
       </w:r>
       <w:r>
         <w:rPr>
@@ -4322,7 +5848,15 @@
           <w:bCs/>
           <w:lang w:val="en-US"/>
         </w:rPr>
-        <w:t>The lie is (almost) impossible –</w:t>
+        <w:t>If t</w:t>
+      </w:r>
+      <w:r>
+        <w:rPr>
+          <w:b/>
+          <w:bCs/>
+          <w:lang w:val="en-US"/>
+        </w:rPr>
+        <w:t>he lie is (almost) impossible –</w:t>
       </w:r>
       <w:r>
         <w:rPr>
@@ -4376,19 +5910,21 @@
         <w:rPr>
           <w:lang w:val="en-US"/>
         </w:rPr>
-        <w:t xml:space="preserve">can push the lie up one or two “believability categories” (described above; GM’s discretion), which can </w:t>
-      </w:r>
-      <w:r>
-        <w:rPr>
-          <w:lang w:val="en-US"/>
-        </w:rPr>
-        <w:t xml:space="preserve">even </w:t>
-      </w:r>
-      <w:r>
-        <w:rPr>
-          <w:lang w:val="en-US"/>
-        </w:rPr>
-        <w:t>result in some Automatic Successes for the liar if the lie wasn’t too ‘out there’ in the first place.</w:t>
+        <w:t xml:space="preserve">can push the lie up one or two “believability categories” (described above; GM’s discretion), which can even result in some Automatic Successes for the liar if the lie </w:t>
+      </w:r>
+      <w:proofErr w:type="gramStart"/>
+      <w:r>
+        <w:rPr>
+          <w:lang w:val="en-US"/>
+        </w:rPr>
+        <w:t>wasn’t</w:t>
+      </w:r>
+      <w:proofErr w:type="gramEnd"/>
+      <w:r>
+        <w:rPr>
+          <w:lang w:val="en-US"/>
+        </w:rPr>
+        <w:t xml:space="preserve"> too ‘out there’ in the first place.</w:t>
       </w:r>
     </w:p>
     <w:p>
@@ -4407,677 +5943,58 @@
     </w:p>
     <w:p>
       <w:pPr>
-        <w:jc w:val="both"/>
-        <w:rPr>
-          <w:lang w:val="en-US"/>
-        </w:rPr>
-      </w:pPr>
-      <w:r>
-        <w:rPr>
-          <w:b/>
-          <w:bCs/>
-          <w:lang w:val="en-US"/>
-        </w:rPr>
-        <w:t>Special Rule:</w:t>
-      </w:r>
-      <w:r>
-        <w:rPr>
-          <w:lang w:val="en-US"/>
-        </w:rPr>
-        <w:t xml:space="preserve"> Insight tests made to detect falsehood are always rolled by the GM in secret and may never benefit from Effort or other effect which require player agency. </w:t>
-      </w:r>
-    </w:p>
-    <w:p>
-      <w:pPr>
-        <w:jc w:val="both"/>
-        <w:rPr>
-          <w:lang w:val="en-US"/>
-        </w:rPr>
-      </w:pPr>
-      <w:r>
-        <w:rPr>
-          <w:lang w:val="en-US"/>
-        </w:rPr>
-        <w:t>If a PC lied and succeeded, follow it up with another test depending on its implication - from the perspective of the NPC, who now believes the lie. After the second test, adjust Objections and Incentives if needed.</w:t>
-      </w:r>
-    </w:p>
-    <w:p>
-      <w:pPr>
-        <w:jc w:val="both"/>
-        <w:rPr>
-          <w:color w:val="808080" w:themeColor="background1" w:themeShade="80"/>
-          <w:lang w:val="en-US"/>
-        </w:rPr>
-      </w:pPr>
-      <w:r>
-        <w:rPr>
-          <w:color w:val="808080" w:themeColor="background1" w:themeShade="80"/>
-          <w:lang w:val="en-US"/>
-        </w:rPr>
-        <w:t xml:space="preserve">For example, the PC says: “We were sent by the king himself, and </w:t>
-      </w:r>
-      <w:r>
-        <w:rPr>
-          <w:color w:val="808080" w:themeColor="background1" w:themeShade="80"/>
-          <w:lang w:val="en-US"/>
-        </w:rPr>
-        <w:t>i</w:t>
-      </w:r>
-      <w:r>
-        <w:rPr>
-          <w:color w:val="808080" w:themeColor="background1" w:themeShade="80"/>
-          <w:lang w:val="en-US"/>
-        </w:rPr>
-        <w:t xml:space="preserve">f you don’t let us in, you’re going to be in so much trouble!” If the Deception test is successful, it should be followed up by a Command check (for intimidation), and if that one succeeds, </w:t>
-      </w:r>
-      <w:proofErr w:type="gramStart"/>
-      <w:r>
-        <w:rPr>
-          <w:color w:val="808080" w:themeColor="background1" w:themeShade="80"/>
-          <w:lang w:val="en-US"/>
-        </w:rPr>
-        <w:t>it’s</w:t>
-      </w:r>
-      <w:proofErr w:type="gramEnd"/>
-      <w:r>
-        <w:rPr>
-          <w:color w:val="808080" w:themeColor="background1" w:themeShade="80"/>
-          <w:lang w:val="en-US"/>
-        </w:rPr>
-        <w:t xml:space="preserve"> going to result in a good dent in the NPC’s Objections.</w:t>
+        <w:pStyle w:val="Subtitle"/>
+        <w:rPr>
+          <w:lang w:val="en-US"/>
+        </w:rPr>
+      </w:pPr>
+      <w:r>
+        <w:rPr>
+          <w:lang w:val="en-US"/>
+        </w:rPr>
+        <w:lastRenderedPageBreak/>
+        <w:t>Alternatives to Insight:</w:t>
       </w:r>
     </w:p>
     <w:p>
       <w:pPr>
         <w:spacing w:after="80"/>
-        <w:jc w:val="both"/>
-        <w:rPr>
-          <w:lang w:val="en-US"/>
-        </w:rPr>
-      </w:pPr>
-      <w:r>
-        <w:rPr>
-          <w:lang w:val="en-US"/>
-        </w:rPr>
-        <w:lastRenderedPageBreak/>
-        <w:t>If a PC is caught in a lie,</w:t>
-      </w:r>
-      <w:r>
-        <w:rPr>
-          <w:lang w:val="en-US"/>
-        </w:rPr>
-        <w:t xml:space="preserve"> the NPC could, depending on their personality and the lie itself:</w:t>
-      </w:r>
-    </w:p>
-    <w:p>
-      <w:pPr>
-        <w:pStyle w:val="ListParagraph"/>
-        <w:numPr>
-          <w:ilvl w:val="0"/>
-          <w:numId w:val="14"/>
-        </w:numPr>
+        <w:rPr>
+          <w:color w:val="FF0000"/>
+          <w:lang w:val="en-US"/>
+        </w:rPr>
+      </w:pPr>
+      <w:r>
+        <w:rPr>
+          <w:color w:val="FF0000"/>
+          <w:lang w:val="en-US"/>
+        </w:rPr>
+        <w:t>&lt;Players can roll any Skill’s knowledge test instead of Insight, if relevant&gt;</w:t>
+      </w:r>
+    </w:p>
+    <w:p>
+      <w:pPr>
         <w:spacing w:after="80"/>
-        <w:ind w:left="426" w:hanging="284"/>
-        <w:contextualSpacing w:val="0"/>
-        <w:jc w:val="both"/>
-        <w:rPr>
-          <w:lang w:val="en-US"/>
-        </w:rPr>
-      </w:pPr>
-      <w:r>
-        <w:rPr>
-          <w:lang w:val="en-US"/>
-        </w:rPr>
-        <w:t>Become Offended or Gravely Offended,</w:t>
-      </w:r>
-    </w:p>
-    <w:p>
-      <w:pPr>
-        <w:pStyle w:val="ListParagraph"/>
-        <w:numPr>
-          <w:ilvl w:val="0"/>
-          <w:numId w:val="14"/>
-        </w:numPr>
+        <w:rPr>
+          <w:lang w:val="en-US"/>
+        </w:rPr>
+      </w:pPr>
+    </w:p>
+    <w:p>
+      <w:pPr>
         <w:spacing w:after="80"/>
-        <w:ind w:left="426" w:hanging="284"/>
-        <w:contextualSpacing w:val="0"/>
-        <w:jc w:val="both"/>
-        <w:rPr>
-          <w:lang w:val="en-US"/>
-        </w:rPr>
-      </w:pPr>
-      <w:r>
-        <w:rPr>
-          <w:lang w:val="en-US"/>
-        </w:rPr>
-        <w:t>Become suspicious of the PC, leading to a lowered Disposition towards them,</w:t>
-      </w:r>
-    </w:p>
-    <w:p>
-      <w:pPr>
-        <w:pStyle w:val="ListParagraph"/>
-        <w:numPr>
-          <w:ilvl w:val="0"/>
-          <w:numId w:val="14"/>
-        </w:numPr>
+        <w:rPr>
+          <w:lang w:val="en-US"/>
+        </w:rPr>
+      </w:pPr>
+    </w:p>
+    <w:p>
+      <w:pPr>
         <w:spacing w:after="80"/>
-        <w:ind w:left="426" w:hanging="284"/>
-        <w:contextualSpacing w:val="0"/>
-        <w:jc w:val="both"/>
-        <w:rPr>
-          <w:lang w:val="en-US"/>
-        </w:rPr>
-      </w:pPr>
-      <w:r>
-        <w:rPr>
-          <w:lang w:val="en-US"/>
-        </w:rPr>
-        <w:t>Pretend he believed it and use it later against the PC,</w:t>
-      </w:r>
-    </w:p>
-    <w:p>
-      <w:pPr>
-        <w:pStyle w:val="ListParagraph"/>
-        <w:numPr>
-          <w:ilvl w:val="0"/>
-          <w:numId w:val="14"/>
-        </w:numPr>
-        <w:spacing w:after="80"/>
-        <w:ind w:left="426" w:hanging="284"/>
-        <w:contextualSpacing w:val="0"/>
-        <w:jc w:val="both"/>
-        <w:rPr>
-          <w:lang w:val="en-US"/>
-        </w:rPr>
-      </w:pPr>
-      <w:r>
-        <w:rPr>
-          <w:lang w:val="en-US"/>
-        </w:rPr>
-        <w:t>Gain new Objections due to mistrust,</w:t>
-      </w:r>
-    </w:p>
-    <w:p>
-      <w:pPr>
-        <w:pStyle w:val="ListParagraph"/>
-        <w:numPr>
-          <w:ilvl w:val="0"/>
-          <w:numId w:val="14"/>
-        </w:numPr>
-        <w:ind w:left="426" w:hanging="284"/>
-        <w:jc w:val="both"/>
-        <w:rPr>
-          <w:lang w:val="en-US"/>
-        </w:rPr>
-      </w:pPr>
-      <w:r>
-        <w:rPr>
-          <w:lang w:val="en-US"/>
-        </w:rPr>
-        <w:t>Or let it slide and not do anything at all</w:t>
-      </w:r>
-      <w:r>
-        <w:rPr>
-          <w:lang w:val="en-US"/>
-        </w:rPr>
-        <w:t xml:space="preserve"> (use this sparingly)</w:t>
-      </w:r>
-      <w:r>
-        <w:rPr>
-          <w:lang w:val="en-US"/>
-        </w:rPr>
-        <w:t>.</w:t>
-      </w:r>
-    </w:p>
-    <w:p>
-      <w:pPr>
-        <w:jc w:val="both"/>
-        <w:rPr>
-          <w:lang w:val="en-US"/>
-        </w:rPr>
-      </w:pPr>
-      <w:r>
-        <w:rPr>
-          <w:lang w:val="en-US"/>
-        </w:rPr>
-        <w:t>The choice of consequence is up to the GM, depending on the situation. They can also combine the suggestions above or come up with their own.</w:t>
-      </w:r>
-    </w:p>
-    <w:p>
-      <w:pPr>
-        <w:jc w:val="both"/>
-        <w:rPr>
-          <w:lang w:val="en-US"/>
-        </w:rPr>
-      </w:pPr>
-      <w:r>
-        <w:rPr>
-          <w:lang w:val="en-US"/>
-        </w:rPr>
-        <w:t xml:space="preserve">If a NPC lies and succeeds, the GM should </w:t>
-      </w:r>
-      <w:r>
-        <w:rPr>
-          <w:lang w:val="en-US"/>
-        </w:rPr>
-        <w:t>only tell it to the player in a way which implies what information he perceives as true, but shouldn’t disclose any information about test results (remember that Insight tests are done by the GM in secret in these cases).</w:t>
-      </w:r>
-      <w:r>
-        <w:rPr>
-          <w:lang w:val="en-US"/>
-        </w:rPr>
-        <w:t xml:space="preserve"> The GM can also provide the player with different levels of assurance that something is true or not, depending on how successful the NPC was in lying.</w:t>
-      </w:r>
-    </w:p>
-    <w:p>
-      <w:pPr>
-        <w:jc w:val="both"/>
-        <w:rPr>
-          <w:color w:val="808080" w:themeColor="background1" w:themeShade="80"/>
-          <w:lang w:val="en-US"/>
-        </w:rPr>
-      </w:pPr>
-      <w:r>
-        <w:rPr>
-          <w:color w:val="808080" w:themeColor="background1" w:themeShade="80"/>
-          <w:lang w:val="en-US"/>
-        </w:rPr>
-        <w:t>“You’re not sure, but you think he might be telling the truth.”</w:t>
-      </w:r>
-      <w:r>
-        <w:rPr>
-          <w:color w:val="808080" w:themeColor="background1" w:themeShade="80"/>
-          <w:lang w:val="en-US"/>
-        </w:rPr>
-        <w:t xml:space="preserve"> [NPC barely won the opposed test]</w:t>
-      </w:r>
-    </w:p>
-    <w:p>
-      <w:pPr>
-        <w:jc w:val="both"/>
-        <w:rPr>
-          <w:color w:val="808080" w:themeColor="background1" w:themeShade="80"/>
-          <w:lang w:val="en-US"/>
-        </w:rPr>
-      </w:pPr>
-      <w:r>
-        <w:rPr>
-          <w:color w:val="808080" w:themeColor="background1" w:themeShade="80"/>
-          <w:lang w:val="en-US"/>
-        </w:rPr>
-        <w:t>“You find little reason not to believe him.”</w:t>
-      </w:r>
-      <w:r>
-        <w:rPr>
-          <w:color w:val="808080" w:themeColor="background1" w:themeShade="80"/>
-          <w:lang w:val="en-US"/>
-        </w:rPr>
-        <w:t xml:space="preserve"> [NPC won the test by a few points]</w:t>
-      </w:r>
-    </w:p>
-    <w:p>
-      <w:pPr>
-        <w:jc w:val="both"/>
-        <w:rPr>
-          <w:color w:val="808080" w:themeColor="background1" w:themeShade="80"/>
-          <w:lang w:val="en-US"/>
-        </w:rPr>
-      </w:pPr>
-      <w:r>
-        <w:rPr>
-          <w:color w:val="808080" w:themeColor="background1" w:themeShade="80"/>
-          <w:lang w:val="en-US"/>
-        </w:rPr>
-        <w:t>“You’re convinced he’s not lying.”</w:t>
-      </w:r>
-      <w:r>
-        <w:rPr>
-          <w:color w:val="808080" w:themeColor="background1" w:themeShade="80"/>
-          <w:lang w:val="en-US"/>
-        </w:rPr>
-        <w:t xml:space="preserve"> [NPC won the opposed test handedly]</w:t>
-      </w:r>
-    </w:p>
-    <w:p>
-      <w:pPr>
-        <w:jc w:val="both"/>
-        <w:rPr>
-          <w:lang w:val="en-US"/>
-        </w:rPr>
-      </w:pPr>
-      <w:r>
-        <w:rPr>
-          <w:lang w:val="en-US"/>
-        </w:rPr>
-        <w:t xml:space="preserve">If </w:t>
-      </w:r>
-      <w:proofErr w:type="gramStart"/>
-      <w:r>
-        <w:rPr>
-          <w:lang w:val="en-US"/>
-        </w:rPr>
-        <w:t>a</w:t>
-      </w:r>
-      <w:proofErr w:type="gramEnd"/>
-      <w:r>
-        <w:rPr>
-          <w:lang w:val="en-US"/>
-        </w:rPr>
-        <w:t xml:space="preserve"> NPC</w:t>
-      </w:r>
-      <w:r>
-        <w:rPr>
-          <w:lang w:val="en-US"/>
-        </w:rPr>
-        <w:t xml:space="preserve"> is caught in a lie, it’s up to the players to decide how to proceed.</w:t>
-      </w:r>
-      <w:r>
-        <w:rPr>
-          <w:lang w:val="en-US"/>
-        </w:rPr>
-        <w:t xml:space="preserve"> The GM should, again, describe what they think about it depending on the results of the test.</w:t>
-      </w:r>
-    </w:p>
-    <w:p>
-      <w:pPr>
-        <w:jc w:val="both"/>
-        <w:rPr>
-          <w:color w:val="808080" w:themeColor="background1" w:themeShade="80"/>
-          <w:lang w:val="en-US"/>
-        </w:rPr>
-      </w:pPr>
-      <w:r>
-        <w:rPr>
-          <w:color w:val="808080" w:themeColor="background1" w:themeShade="80"/>
-          <w:lang w:val="en-US"/>
-        </w:rPr>
-        <w:t>“</w:t>
-      </w:r>
-      <w:r>
-        <w:rPr>
-          <w:color w:val="808080" w:themeColor="background1" w:themeShade="80"/>
-          <w:lang w:val="en-US"/>
-        </w:rPr>
-        <w:t>Something doesn’t add up here…</w:t>
-      </w:r>
-      <w:r>
-        <w:rPr>
-          <w:color w:val="808080" w:themeColor="background1" w:themeShade="80"/>
-          <w:lang w:val="en-US"/>
-        </w:rPr>
-        <w:t>”</w:t>
-      </w:r>
-      <w:r>
-        <w:rPr>
-          <w:color w:val="808080" w:themeColor="background1" w:themeShade="80"/>
-          <w:lang w:val="en-US"/>
-        </w:rPr>
-        <w:t xml:space="preserve"> [</w:t>
-      </w:r>
-      <w:r>
-        <w:rPr>
-          <w:color w:val="808080" w:themeColor="background1" w:themeShade="80"/>
-          <w:lang w:val="en-US"/>
-        </w:rPr>
-        <w:t>PC’s Insight test barely wins]</w:t>
-      </w:r>
-    </w:p>
-    <w:p>
-      <w:pPr>
-        <w:jc w:val="both"/>
-        <w:rPr>
-          <w:color w:val="808080" w:themeColor="background1" w:themeShade="80"/>
-          <w:lang w:val="en-US"/>
-        </w:rPr>
-      </w:pPr>
-      <w:r>
-        <w:rPr>
-          <w:color w:val="808080" w:themeColor="background1" w:themeShade="80"/>
-          <w:lang w:val="en-US"/>
-        </w:rPr>
-        <w:t>“You’re not convinced.”</w:t>
-      </w:r>
-      <w:r>
-        <w:rPr>
-          <w:color w:val="808080" w:themeColor="background1" w:themeShade="80"/>
-          <w:lang w:val="en-US"/>
-        </w:rPr>
-        <w:t xml:space="preserve"> [Insight test wins by a few points]</w:t>
-      </w:r>
-    </w:p>
-    <w:p>
-      <w:pPr>
-        <w:jc w:val="both"/>
-        <w:rPr>
-          <w:color w:val="808080" w:themeColor="background1" w:themeShade="80"/>
-          <w:lang w:val="en-US"/>
-        </w:rPr>
-      </w:pPr>
-      <w:r>
-        <w:rPr>
-          <w:color w:val="808080" w:themeColor="background1" w:themeShade="80"/>
-          <w:lang w:val="en-US"/>
-        </w:rPr>
-        <w:t>“He’s obviously lying.”</w:t>
-      </w:r>
-      <w:r>
-        <w:rPr>
-          <w:color w:val="808080" w:themeColor="background1" w:themeShade="80"/>
-          <w:lang w:val="en-US"/>
-        </w:rPr>
-        <w:t xml:space="preserve"> [Insight test wins by a lot]</w:t>
-      </w:r>
-    </w:p>
-    <w:p>
-      <w:pPr>
-        <w:pStyle w:val="Heading3"/>
-        <w:rPr>
-          <w:lang w:val="en-US"/>
-        </w:rPr>
-      </w:pPr>
-      <w:r>
-        <w:rPr>
-          <w:lang w:val="en-US"/>
-        </w:rPr>
-        <w:t>Deception is not Mind Control:</w:t>
-      </w:r>
-    </w:p>
-    <w:p>
-      <w:pPr>
-        <w:jc w:val="both"/>
-        <w:rPr>
-          <w:lang w:val="en-US"/>
-        </w:rPr>
-      </w:pPr>
-      <w:r>
-        <w:rPr>
-          <w:lang w:val="en-US"/>
-        </w:rPr>
-        <w:t>Even if a PC wins on the Opposed test and the NPC believes the lie, they may still remain suspicious about it and may want to check the veracity of it later, if able, especially if the Opposed Test was not won by a large margin.</w:t>
-      </w:r>
-    </w:p>
-    <w:p>
-      <w:pPr>
-        <w:jc w:val="both"/>
-        <w:rPr>
-          <w:lang w:val="en-US"/>
-        </w:rPr>
-      </w:pPr>
-      <w:r>
-        <w:rPr>
-          <w:lang w:val="en-US"/>
-        </w:rPr>
-        <w:t>The general rule of thumb is that if the PC wins by 3 or more successes, the NPC is entirely convinced, and remains at least a little suspicious otherwise (if they have a reason to, of course).</w:t>
-      </w:r>
-    </w:p>
-    <w:p>
-      <w:pPr>
-        <w:jc w:val="both"/>
-        <w:rPr>
-          <w:color w:val="FF0000"/>
-          <w:lang w:val="en-US"/>
-        </w:rPr>
-      </w:pPr>
-    </w:p>
-    <w:p>
-      <w:pPr>
-        <w:pStyle w:val="Subtitle"/>
-        <w:rPr>
-          <w:lang w:val="en-US"/>
-        </w:rPr>
-      </w:pPr>
-      <w:r>
-        <w:rPr>
-          <w:lang w:val="en-US"/>
-        </w:rPr>
-        <w:t>End:</w:t>
-      </w:r>
-    </w:p>
-    <w:p>
-      <w:pPr>
-        <w:pStyle w:val="ListParagraph"/>
-        <w:numPr>
-          <w:ilvl w:val="0"/>
-          <w:numId w:val="3"/>
-        </w:numPr>
-        <w:ind w:left="714" w:hanging="357"/>
-        <w:contextualSpacing w:val="0"/>
-        <w:rPr>
-          <w:color w:val="FF0000"/>
-          <w:lang w:val="en-US"/>
-        </w:rPr>
-      </w:pPr>
-      <w:r>
-        <w:rPr>
-          <w:color w:val="FF0000"/>
-          <w:lang w:val="en-US"/>
-        </w:rPr>
-        <w:t>Failure (Objections 10 pts over Incentives; Patience reaches 0; NPC greatly offended or became hostile).</w:t>
-      </w:r>
-    </w:p>
-    <w:p>
-      <w:pPr>
-        <w:pStyle w:val="ListParagraph"/>
-        <w:numPr>
-          <w:ilvl w:val="0"/>
-          <w:numId w:val="3"/>
-        </w:numPr>
-        <w:rPr>
-          <w:color w:val="FF0000"/>
-          <w:lang w:val="en-US"/>
-        </w:rPr>
-      </w:pPr>
-      <w:r>
-        <w:rPr>
-          <w:color w:val="FF0000"/>
-          <w:lang w:val="en-US"/>
-        </w:rPr>
-        <w:t>Success (an agreement is reached)</w:t>
-      </w:r>
-    </w:p>
-    <w:p>
-      <w:pPr>
-        <w:pStyle w:val="Subtitle"/>
-        <w:rPr>
-          <w:lang w:val="en-US"/>
-        </w:rPr>
-      </w:pPr>
-    </w:p>
-    <w:p>
-      <w:pPr>
-        <w:pStyle w:val="Subtitle"/>
-        <w:rPr>
-          <w:lang w:val="en-US"/>
-        </w:rPr>
-      </w:pPr>
-      <w:r>
-        <w:rPr>
-          <w:lang w:val="en-US"/>
-        </w:rPr>
-        <w:t>Group Conversations:</w:t>
-      </w:r>
-    </w:p>
-    <w:p>
-      <w:pPr>
-        <w:jc w:val="both"/>
-        <w:rPr>
-          <w:lang w:val="en-US"/>
-        </w:rPr>
-      </w:pPr>
-      <w:r>
-        <w:rPr>
-          <w:lang w:val="en-US"/>
-        </w:rPr>
-        <w:t xml:space="preserve">The rules have, thus far, assumed a single PC and a single NPC arguing, but </w:t>
-      </w:r>
-      <w:proofErr w:type="gramStart"/>
-      <w:r>
-        <w:rPr>
-          <w:lang w:val="en-US"/>
-        </w:rPr>
-        <w:t>there’s</w:t>
-      </w:r>
-      <w:proofErr w:type="gramEnd"/>
-      <w:r>
-        <w:rPr>
-          <w:lang w:val="en-US"/>
-        </w:rPr>
-        <w:t xml:space="preserve"> no reason either side couldn’t be a group of two or more people.</w:t>
-      </w:r>
-    </w:p>
-    <w:p>
-      <w:pPr>
-        <w:jc w:val="both"/>
-        <w:rPr>
-          <w:lang w:val="en-US"/>
-        </w:rPr>
-      </w:pPr>
-      <w:r>
-        <w:rPr>
-          <w:lang w:val="en-US"/>
-        </w:rPr>
-        <w:t xml:space="preserve">For each exchange of the conversation (meaning a single ‘segment’ leading up to the Opposed Skill Test), either group may (but </w:t>
-      </w:r>
-      <w:proofErr w:type="gramStart"/>
-      <w:r>
-        <w:rPr>
-          <w:lang w:val="en-US"/>
-        </w:rPr>
-        <w:t>doesn’t</w:t>
-      </w:r>
-      <w:proofErr w:type="gramEnd"/>
-      <w:r>
-        <w:rPr>
-          <w:lang w:val="en-US"/>
-        </w:rPr>
-        <w:t xml:space="preserve"> have to) appoint a different “active speaker”. He/she will be the person who does the bulk of the talking for that exchange, and the person who rolls against the opposition at the end. Others may Aid them as per the usual rules.</w:t>
-      </w:r>
-    </w:p>
-    <w:p>
-      <w:pPr>
-        <w:jc w:val="both"/>
-        <w:rPr>
-          <w:lang w:val="en-US"/>
-        </w:rPr>
-      </w:pPr>
-      <w:r>
-        <w:rPr>
-          <w:lang w:val="en-US"/>
-        </w:rPr>
-        <w:t>Other than that, use the same rules as for 1-on-1 co</w:t>
-      </w:r>
-      <w:r>
-        <w:rPr>
-          <w:lang w:val="en-US"/>
-        </w:rPr>
-        <w:t>n</w:t>
-      </w:r>
-      <w:r>
-        <w:rPr>
-          <w:lang w:val="en-US"/>
-        </w:rPr>
-        <w:t>versations.</w:t>
-      </w:r>
+        <w:rPr>
+          <w:lang w:val="en-US"/>
+        </w:rPr>
+      </w:pPr>
     </w:p>
     <w:p>
       <w:pPr>
@@ -5095,12 +6012,27 @@
         <w:rPr>
           <w:lang w:val="en-US"/>
         </w:rPr>
+        <w:br w:type="column"/>
+      </w:r>
+      <w:r>
+        <w:rPr>
+          <w:lang w:val="en-US"/>
+        </w:rPr>
         <w:br w:type="page"/>
       </w:r>
     </w:p>
     <w:p>
       <w:pPr>
         <w:pStyle w:val="Title"/>
+        <w:rPr>
+          <w:rFonts w:eastAsiaTheme="minorEastAsia" w:cstheme="minorBidi"/>
+          <w:color w:val="auto"/>
+          <w:spacing w:val="0"/>
+          <w:kern w:val="0"/>
+          <w:sz w:val="20"/>
+          <w:szCs w:val="22"/>
+          <w:lang w:val="en-US"/>
+        </w:rPr>
       </w:pPr>
       <w:r>
         <w:rPr>
@@ -5108,21 +6040,6 @@
         </w:rPr>
         <w:lastRenderedPageBreak/>
         <w:t>GM’s Guide to Social Conflicts:</w:t>
-      </w:r>
-    </w:p>
-    <w:p>
-      <w:pPr>
-        <w:rPr>
-          <w:color w:val="FF0000"/>
-          <w:lang w:val="en-US"/>
-        </w:rPr>
-      </w:pPr>
-      <w:r>
-        <w:rPr>
-          <w:color w:val="FF0000"/>
-          <w:lang w:val="en-US"/>
-        </w:rPr>
-        <w:t>What to roll in secret?</w:t>
       </w:r>
     </w:p>
     <w:p>
@@ -5385,14 +6302,6 @@
         </w:rPr>
         <w:t>&lt;STUB&gt;</w:t>
       </w:r>
-    </w:p>
-    <w:p>
-      <w:pPr>
-        <w:jc w:val="both"/>
-        <w:rPr>
-          <w:lang w:val="en-US"/>
-        </w:rPr>
-      </w:pPr>
     </w:p>
     <w:p>
       <w:pPr>
@@ -6075,6 +6984,119 @@
     </w:lvl>
   </w:abstractNum>
   <w:abstractNum w:abstractNumId="2" w15:restartNumberingAfterBreak="0">
+    <w:nsid w:val="1AAD0693"/>
+    <w:multiLevelType w:val="hybridMultilevel"/>
+    <w:tmpl w:val="C5D4E670"/>
+    <w:lvl w:ilvl="0" w:tplc="241A0001">
+      <w:start w:val="1"/>
+      <w:numFmt w:val="bullet"/>
+      <w:lvlText w:val=""/>
+      <w:lvlJc w:val="left"/>
+      <w:pPr>
+        <w:ind w:left="720" w:hanging="360"/>
+      </w:pPr>
+      <w:rPr>
+        <w:rFonts w:ascii="Symbol" w:hAnsi="Symbol" w:hint="default"/>
+      </w:rPr>
+    </w:lvl>
+    <w:lvl w:ilvl="1" w:tplc="241A0003" w:tentative="1">
+      <w:start w:val="1"/>
+      <w:numFmt w:val="bullet"/>
+      <w:lvlText w:val="o"/>
+      <w:lvlJc w:val="left"/>
+      <w:pPr>
+        <w:ind w:left="1440" w:hanging="360"/>
+      </w:pPr>
+      <w:rPr>
+        <w:rFonts w:ascii="Courier New" w:hAnsi="Courier New" w:cs="Courier New" w:hint="default"/>
+      </w:rPr>
+    </w:lvl>
+    <w:lvl w:ilvl="2" w:tplc="241A0005" w:tentative="1">
+      <w:start w:val="1"/>
+      <w:numFmt w:val="bullet"/>
+      <w:lvlText w:val=""/>
+      <w:lvlJc w:val="left"/>
+      <w:pPr>
+        <w:ind w:left="2160" w:hanging="360"/>
+      </w:pPr>
+      <w:rPr>
+        <w:rFonts w:ascii="Wingdings" w:hAnsi="Wingdings" w:hint="default"/>
+      </w:rPr>
+    </w:lvl>
+    <w:lvl w:ilvl="3" w:tplc="241A0001" w:tentative="1">
+      <w:start w:val="1"/>
+      <w:numFmt w:val="bullet"/>
+      <w:lvlText w:val=""/>
+      <w:lvlJc w:val="left"/>
+      <w:pPr>
+        <w:ind w:left="2880" w:hanging="360"/>
+      </w:pPr>
+      <w:rPr>
+        <w:rFonts w:ascii="Symbol" w:hAnsi="Symbol" w:hint="default"/>
+      </w:rPr>
+    </w:lvl>
+    <w:lvl w:ilvl="4" w:tplc="241A0003" w:tentative="1">
+      <w:start w:val="1"/>
+      <w:numFmt w:val="bullet"/>
+      <w:lvlText w:val="o"/>
+      <w:lvlJc w:val="left"/>
+      <w:pPr>
+        <w:ind w:left="3600" w:hanging="360"/>
+      </w:pPr>
+      <w:rPr>
+        <w:rFonts w:ascii="Courier New" w:hAnsi="Courier New" w:cs="Courier New" w:hint="default"/>
+      </w:rPr>
+    </w:lvl>
+    <w:lvl w:ilvl="5" w:tplc="241A0005" w:tentative="1">
+      <w:start w:val="1"/>
+      <w:numFmt w:val="bullet"/>
+      <w:lvlText w:val=""/>
+      <w:lvlJc w:val="left"/>
+      <w:pPr>
+        <w:ind w:left="4320" w:hanging="360"/>
+      </w:pPr>
+      <w:rPr>
+        <w:rFonts w:ascii="Wingdings" w:hAnsi="Wingdings" w:hint="default"/>
+      </w:rPr>
+    </w:lvl>
+    <w:lvl w:ilvl="6" w:tplc="241A0001" w:tentative="1">
+      <w:start w:val="1"/>
+      <w:numFmt w:val="bullet"/>
+      <w:lvlText w:val=""/>
+      <w:lvlJc w:val="left"/>
+      <w:pPr>
+        <w:ind w:left="5040" w:hanging="360"/>
+      </w:pPr>
+      <w:rPr>
+        <w:rFonts w:ascii="Symbol" w:hAnsi="Symbol" w:hint="default"/>
+      </w:rPr>
+    </w:lvl>
+    <w:lvl w:ilvl="7" w:tplc="241A0003" w:tentative="1">
+      <w:start w:val="1"/>
+      <w:numFmt w:val="bullet"/>
+      <w:lvlText w:val="o"/>
+      <w:lvlJc w:val="left"/>
+      <w:pPr>
+        <w:ind w:left="5760" w:hanging="360"/>
+      </w:pPr>
+      <w:rPr>
+        <w:rFonts w:ascii="Courier New" w:hAnsi="Courier New" w:cs="Courier New" w:hint="default"/>
+      </w:rPr>
+    </w:lvl>
+    <w:lvl w:ilvl="8" w:tplc="241A0005" w:tentative="1">
+      <w:start w:val="1"/>
+      <w:numFmt w:val="bullet"/>
+      <w:lvlText w:val=""/>
+      <w:lvlJc w:val="left"/>
+      <w:pPr>
+        <w:ind w:left="6480" w:hanging="360"/>
+      </w:pPr>
+      <w:rPr>
+        <w:rFonts w:ascii="Wingdings" w:hAnsi="Wingdings" w:hint="default"/>
+      </w:rPr>
+    </w:lvl>
+  </w:abstractNum>
+  <w:abstractNum w:abstractNumId="3" w15:restartNumberingAfterBreak="0">
     <w:nsid w:val="20B628BA"/>
     <w:multiLevelType w:val="hybridMultilevel"/>
     <w:tmpl w:val="98E072DC"/>
@@ -6186,7 +7208,7 @@
       </w:rPr>
     </w:lvl>
   </w:abstractNum>
-  <w:abstractNum w:abstractNumId="3" w15:restartNumberingAfterBreak="0">
+  <w:abstractNum w:abstractNumId="4" w15:restartNumberingAfterBreak="0">
     <w:nsid w:val="21BA27C4"/>
     <w:multiLevelType w:val="hybridMultilevel"/>
     <w:tmpl w:val="73226684"/>
@@ -6299,7 +7321,346 @@
       </w:rPr>
     </w:lvl>
   </w:abstractNum>
-  <w:abstractNum w:abstractNumId="4" w15:restartNumberingAfterBreak="0">
+  <w:abstractNum w:abstractNumId="5" w15:restartNumberingAfterBreak="0">
+    <w:nsid w:val="2A20486C"/>
+    <w:multiLevelType w:val="hybridMultilevel"/>
+    <w:tmpl w:val="494C6648"/>
+    <w:lvl w:ilvl="0" w:tplc="241A0001">
+      <w:start w:val="1"/>
+      <w:numFmt w:val="bullet"/>
+      <w:lvlText w:val=""/>
+      <w:lvlJc w:val="left"/>
+      <w:pPr>
+        <w:ind w:left="720" w:hanging="360"/>
+      </w:pPr>
+      <w:rPr>
+        <w:rFonts w:ascii="Symbol" w:hAnsi="Symbol" w:hint="default"/>
+      </w:rPr>
+    </w:lvl>
+    <w:lvl w:ilvl="1" w:tplc="241A0003" w:tentative="1">
+      <w:start w:val="1"/>
+      <w:numFmt w:val="bullet"/>
+      <w:lvlText w:val="o"/>
+      <w:lvlJc w:val="left"/>
+      <w:pPr>
+        <w:ind w:left="1440" w:hanging="360"/>
+      </w:pPr>
+      <w:rPr>
+        <w:rFonts w:ascii="Courier New" w:hAnsi="Courier New" w:cs="Courier New" w:hint="default"/>
+      </w:rPr>
+    </w:lvl>
+    <w:lvl w:ilvl="2" w:tplc="241A0005" w:tentative="1">
+      <w:start w:val="1"/>
+      <w:numFmt w:val="bullet"/>
+      <w:lvlText w:val=""/>
+      <w:lvlJc w:val="left"/>
+      <w:pPr>
+        <w:ind w:left="2160" w:hanging="360"/>
+      </w:pPr>
+      <w:rPr>
+        <w:rFonts w:ascii="Wingdings" w:hAnsi="Wingdings" w:hint="default"/>
+      </w:rPr>
+    </w:lvl>
+    <w:lvl w:ilvl="3" w:tplc="241A0001" w:tentative="1">
+      <w:start w:val="1"/>
+      <w:numFmt w:val="bullet"/>
+      <w:lvlText w:val=""/>
+      <w:lvlJc w:val="left"/>
+      <w:pPr>
+        <w:ind w:left="2880" w:hanging="360"/>
+      </w:pPr>
+      <w:rPr>
+        <w:rFonts w:ascii="Symbol" w:hAnsi="Symbol" w:hint="default"/>
+      </w:rPr>
+    </w:lvl>
+    <w:lvl w:ilvl="4" w:tplc="241A0003" w:tentative="1">
+      <w:start w:val="1"/>
+      <w:numFmt w:val="bullet"/>
+      <w:lvlText w:val="o"/>
+      <w:lvlJc w:val="left"/>
+      <w:pPr>
+        <w:ind w:left="3600" w:hanging="360"/>
+      </w:pPr>
+      <w:rPr>
+        <w:rFonts w:ascii="Courier New" w:hAnsi="Courier New" w:cs="Courier New" w:hint="default"/>
+      </w:rPr>
+    </w:lvl>
+    <w:lvl w:ilvl="5" w:tplc="241A0005" w:tentative="1">
+      <w:start w:val="1"/>
+      <w:numFmt w:val="bullet"/>
+      <w:lvlText w:val=""/>
+      <w:lvlJc w:val="left"/>
+      <w:pPr>
+        <w:ind w:left="4320" w:hanging="360"/>
+      </w:pPr>
+      <w:rPr>
+        <w:rFonts w:ascii="Wingdings" w:hAnsi="Wingdings" w:hint="default"/>
+      </w:rPr>
+    </w:lvl>
+    <w:lvl w:ilvl="6" w:tplc="241A0001" w:tentative="1">
+      <w:start w:val="1"/>
+      <w:numFmt w:val="bullet"/>
+      <w:lvlText w:val=""/>
+      <w:lvlJc w:val="left"/>
+      <w:pPr>
+        <w:ind w:left="5040" w:hanging="360"/>
+      </w:pPr>
+      <w:rPr>
+        <w:rFonts w:ascii="Symbol" w:hAnsi="Symbol" w:hint="default"/>
+      </w:rPr>
+    </w:lvl>
+    <w:lvl w:ilvl="7" w:tplc="241A0003" w:tentative="1">
+      <w:start w:val="1"/>
+      <w:numFmt w:val="bullet"/>
+      <w:lvlText w:val="o"/>
+      <w:lvlJc w:val="left"/>
+      <w:pPr>
+        <w:ind w:left="5760" w:hanging="360"/>
+      </w:pPr>
+      <w:rPr>
+        <w:rFonts w:ascii="Courier New" w:hAnsi="Courier New" w:cs="Courier New" w:hint="default"/>
+      </w:rPr>
+    </w:lvl>
+    <w:lvl w:ilvl="8" w:tplc="241A0005" w:tentative="1">
+      <w:start w:val="1"/>
+      <w:numFmt w:val="bullet"/>
+      <w:lvlText w:val=""/>
+      <w:lvlJc w:val="left"/>
+      <w:pPr>
+        <w:ind w:left="6480" w:hanging="360"/>
+      </w:pPr>
+      <w:rPr>
+        <w:rFonts w:ascii="Wingdings" w:hAnsi="Wingdings" w:hint="default"/>
+      </w:rPr>
+    </w:lvl>
+  </w:abstractNum>
+  <w:abstractNum w:abstractNumId="6" w15:restartNumberingAfterBreak="0">
+    <w:nsid w:val="2A9C525C"/>
+    <w:multiLevelType w:val="hybridMultilevel"/>
+    <w:tmpl w:val="9E886D10"/>
+    <w:lvl w:ilvl="0" w:tplc="241A0001">
+      <w:start w:val="1"/>
+      <w:numFmt w:val="bullet"/>
+      <w:lvlText w:val=""/>
+      <w:lvlJc w:val="left"/>
+      <w:pPr>
+        <w:ind w:left="720" w:hanging="360"/>
+      </w:pPr>
+      <w:rPr>
+        <w:rFonts w:ascii="Symbol" w:hAnsi="Symbol" w:hint="default"/>
+      </w:rPr>
+    </w:lvl>
+    <w:lvl w:ilvl="1" w:tplc="241A0003" w:tentative="1">
+      <w:start w:val="1"/>
+      <w:numFmt w:val="bullet"/>
+      <w:lvlText w:val="o"/>
+      <w:lvlJc w:val="left"/>
+      <w:pPr>
+        <w:ind w:left="1440" w:hanging="360"/>
+      </w:pPr>
+      <w:rPr>
+        <w:rFonts w:ascii="Courier New" w:hAnsi="Courier New" w:cs="Courier New" w:hint="default"/>
+      </w:rPr>
+    </w:lvl>
+    <w:lvl w:ilvl="2" w:tplc="241A0005" w:tentative="1">
+      <w:start w:val="1"/>
+      <w:numFmt w:val="bullet"/>
+      <w:lvlText w:val=""/>
+      <w:lvlJc w:val="left"/>
+      <w:pPr>
+        <w:ind w:left="2160" w:hanging="360"/>
+      </w:pPr>
+      <w:rPr>
+        <w:rFonts w:ascii="Wingdings" w:hAnsi="Wingdings" w:hint="default"/>
+      </w:rPr>
+    </w:lvl>
+    <w:lvl w:ilvl="3" w:tplc="241A0001" w:tentative="1">
+      <w:start w:val="1"/>
+      <w:numFmt w:val="bullet"/>
+      <w:lvlText w:val=""/>
+      <w:lvlJc w:val="left"/>
+      <w:pPr>
+        <w:ind w:left="2880" w:hanging="360"/>
+      </w:pPr>
+      <w:rPr>
+        <w:rFonts w:ascii="Symbol" w:hAnsi="Symbol" w:hint="default"/>
+      </w:rPr>
+    </w:lvl>
+    <w:lvl w:ilvl="4" w:tplc="241A0003" w:tentative="1">
+      <w:start w:val="1"/>
+      <w:numFmt w:val="bullet"/>
+      <w:lvlText w:val="o"/>
+      <w:lvlJc w:val="left"/>
+      <w:pPr>
+        <w:ind w:left="3600" w:hanging="360"/>
+      </w:pPr>
+      <w:rPr>
+        <w:rFonts w:ascii="Courier New" w:hAnsi="Courier New" w:cs="Courier New" w:hint="default"/>
+      </w:rPr>
+    </w:lvl>
+    <w:lvl w:ilvl="5" w:tplc="241A0005" w:tentative="1">
+      <w:start w:val="1"/>
+      <w:numFmt w:val="bullet"/>
+      <w:lvlText w:val=""/>
+      <w:lvlJc w:val="left"/>
+      <w:pPr>
+        <w:ind w:left="4320" w:hanging="360"/>
+      </w:pPr>
+      <w:rPr>
+        <w:rFonts w:ascii="Wingdings" w:hAnsi="Wingdings" w:hint="default"/>
+      </w:rPr>
+    </w:lvl>
+    <w:lvl w:ilvl="6" w:tplc="241A0001" w:tentative="1">
+      <w:start w:val="1"/>
+      <w:numFmt w:val="bullet"/>
+      <w:lvlText w:val=""/>
+      <w:lvlJc w:val="left"/>
+      <w:pPr>
+        <w:ind w:left="5040" w:hanging="360"/>
+      </w:pPr>
+      <w:rPr>
+        <w:rFonts w:ascii="Symbol" w:hAnsi="Symbol" w:hint="default"/>
+      </w:rPr>
+    </w:lvl>
+    <w:lvl w:ilvl="7" w:tplc="241A0003" w:tentative="1">
+      <w:start w:val="1"/>
+      <w:numFmt w:val="bullet"/>
+      <w:lvlText w:val="o"/>
+      <w:lvlJc w:val="left"/>
+      <w:pPr>
+        <w:ind w:left="5760" w:hanging="360"/>
+      </w:pPr>
+      <w:rPr>
+        <w:rFonts w:ascii="Courier New" w:hAnsi="Courier New" w:cs="Courier New" w:hint="default"/>
+      </w:rPr>
+    </w:lvl>
+    <w:lvl w:ilvl="8" w:tplc="241A0005" w:tentative="1">
+      <w:start w:val="1"/>
+      <w:numFmt w:val="bullet"/>
+      <w:lvlText w:val=""/>
+      <w:lvlJc w:val="left"/>
+      <w:pPr>
+        <w:ind w:left="6480" w:hanging="360"/>
+      </w:pPr>
+      <w:rPr>
+        <w:rFonts w:ascii="Wingdings" w:hAnsi="Wingdings" w:hint="default"/>
+      </w:rPr>
+    </w:lvl>
+  </w:abstractNum>
+  <w:abstractNum w:abstractNumId="7" w15:restartNumberingAfterBreak="0">
+    <w:nsid w:val="31386260"/>
+    <w:multiLevelType w:val="hybridMultilevel"/>
+    <w:tmpl w:val="6C7E7FD6"/>
+    <w:lvl w:ilvl="0" w:tplc="241A0001">
+      <w:start w:val="1"/>
+      <w:numFmt w:val="bullet"/>
+      <w:lvlText w:val=""/>
+      <w:lvlJc w:val="left"/>
+      <w:pPr>
+        <w:ind w:left="720" w:hanging="360"/>
+      </w:pPr>
+      <w:rPr>
+        <w:rFonts w:ascii="Symbol" w:hAnsi="Symbol" w:hint="default"/>
+      </w:rPr>
+    </w:lvl>
+    <w:lvl w:ilvl="1" w:tplc="241A0003" w:tentative="1">
+      <w:start w:val="1"/>
+      <w:numFmt w:val="bullet"/>
+      <w:lvlText w:val="o"/>
+      <w:lvlJc w:val="left"/>
+      <w:pPr>
+        <w:ind w:left="1440" w:hanging="360"/>
+      </w:pPr>
+      <w:rPr>
+        <w:rFonts w:ascii="Courier New" w:hAnsi="Courier New" w:cs="Courier New" w:hint="default"/>
+      </w:rPr>
+    </w:lvl>
+    <w:lvl w:ilvl="2" w:tplc="241A0005" w:tentative="1">
+      <w:start w:val="1"/>
+      <w:numFmt w:val="bullet"/>
+      <w:lvlText w:val=""/>
+      <w:lvlJc w:val="left"/>
+      <w:pPr>
+        <w:ind w:left="2160" w:hanging="360"/>
+      </w:pPr>
+      <w:rPr>
+        <w:rFonts w:ascii="Wingdings" w:hAnsi="Wingdings" w:hint="default"/>
+      </w:rPr>
+    </w:lvl>
+    <w:lvl w:ilvl="3" w:tplc="241A0001" w:tentative="1">
+      <w:start w:val="1"/>
+      <w:numFmt w:val="bullet"/>
+      <w:lvlText w:val=""/>
+      <w:lvlJc w:val="left"/>
+      <w:pPr>
+        <w:ind w:left="2880" w:hanging="360"/>
+      </w:pPr>
+      <w:rPr>
+        <w:rFonts w:ascii="Symbol" w:hAnsi="Symbol" w:hint="default"/>
+      </w:rPr>
+    </w:lvl>
+    <w:lvl w:ilvl="4" w:tplc="241A0003" w:tentative="1">
+      <w:start w:val="1"/>
+      <w:numFmt w:val="bullet"/>
+      <w:lvlText w:val="o"/>
+      <w:lvlJc w:val="left"/>
+      <w:pPr>
+        <w:ind w:left="3600" w:hanging="360"/>
+      </w:pPr>
+      <w:rPr>
+        <w:rFonts w:ascii="Courier New" w:hAnsi="Courier New" w:cs="Courier New" w:hint="default"/>
+      </w:rPr>
+    </w:lvl>
+    <w:lvl w:ilvl="5" w:tplc="241A0005" w:tentative="1">
+      <w:start w:val="1"/>
+      <w:numFmt w:val="bullet"/>
+      <w:lvlText w:val=""/>
+      <w:lvlJc w:val="left"/>
+      <w:pPr>
+        <w:ind w:left="4320" w:hanging="360"/>
+      </w:pPr>
+      <w:rPr>
+        <w:rFonts w:ascii="Wingdings" w:hAnsi="Wingdings" w:hint="default"/>
+      </w:rPr>
+    </w:lvl>
+    <w:lvl w:ilvl="6" w:tplc="241A0001" w:tentative="1">
+      <w:start w:val="1"/>
+      <w:numFmt w:val="bullet"/>
+      <w:lvlText w:val=""/>
+      <w:lvlJc w:val="left"/>
+      <w:pPr>
+        <w:ind w:left="5040" w:hanging="360"/>
+      </w:pPr>
+      <w:rPr>
+        <w:rFonts w:ascii="Symbol" w:hAnsi="Symbol" w:hint="default"/>
+      </w:rPr>
+    </w:lvl>
+    <w:lvl w:ilvl="7" w:tplc="241A0003" w:tentative="1">
+      <w:start w:val="1"/>
+      <w:numFmt w:val="bullet"/>
+      <w:lvlText w:val="o"/>
+      <w:lvlJc w:val="left"/>
+      <w:pPr>
+        <w:ind w:left="5760" w:hanging="360"/>
+      </w:pPr>
+      <w:rPr>
+        <w:rFonts w:ascii="Courier New" w:hAnsi="Courier New" w:cs="Courier New" w:hint="default"/>
+      </w:rPr>
+    </w:lvl>
+    <w:lvl w:ilvl="8" w:tplc="241A0005" w:tentative="1">
+      <w:start w:val="1"/>
+      <w:numFmt w:val="bullet"/>
+      <w:lvlText w:val=""/>
+      <w:lvlJc w:val="left"/>
+      <w:pPr>
+        <w:ind w:left="6480" w:hanging="360"/>
+      </w:pPr>
+      <w:rPr>
+        <w:rFonts w:ascii="Wingdings" w:hAnsi="Wingdings" w:hint="default"/>
+      </w:rPr>
+    </w:lvl>
+  </w:abstractNum>
+  <w:abstractNum w:abstractNumId="8" w15:restartNumberingAfterBreak="0">
     <w:nsid w:val="351A5503"/>
     <w:multiLevelType w:val="hybridMultilevel"/>
     <w:tmpl w:val="D7A44202"/>
@@ -6411,7 +7772,7 @@
       </w:rPr>
     </w:lvl>
   </w:abstractNum>
-  <w:abstractNum w:abstractNumId="5" w15:restartNumberingAfterBreak="0">
+  <w:abstractNum w:abstractNumId="9" w15:restartNumberingAfterBreak="0">
     <w:nsid w:val="3C3A3274"/>
     <w:multiLevelType w:val="hybridMultilevel"/>
     <w:tmpl w:val="7BDE6F30"/>
@@ -6524,7 +7885,7 @@
       </w:rPr>
     </w:lvl>
   </w:abstractNum>
-  <w:abstractNum w:abstractNumId="6" w15:restartNumberingAfterBreak="0">
+  <w:abstractNum w:abstractNumId="10" w15:restartNumberingAfterBreak="0">
     <w:nsid w:val="4A0D106D"/>
     <w:multiLevelType w:val="hybridMultilevel"/>
     <w:tmpl w:val="9EB2A678"/>
@@ -6613,7 +7974,7 @@
       </w:pPr>
     </w:lvl>
   </w:abstractNum>
-  <w:abstractNum w:abstractNumId="7" w15:restartNumberingAfterBreak="0">
+  <w:abstractNum w:abstractNumId="11" w15:restartNumberingAfterBreak="0">
     <w:nsid w:val="4C105862"/>
     <w:multiLevelType w:val="hybridMultilevel"/>
     <w:tmpl w:val="E7E85118"/>
@@ -6726,7 +8087,7 @@
       </w:rPr>
     </w:lvl>
   </w:abstractNum>
-  <w:abstractNum w:abstractNumId="8" w15:restartNumberingAfterBreak="0">
+  <w:abstractNum w:abstractNumId="12" w15:restartNumberingAfterBreak="0">
     <w:nsid w:val="4FA64C4B"/>
     <w:multiLevelType w:val="hybridMultilevel"/>
     <w:tmpl w:val="629C7134"/>
@@ -6839,7 +8200,7 @@
       </w:rPr>
     </w:lvl>
   </w:abstractNum>
-  <w:abstractNum w:abstractNumId="9" w15:restartNumberingAfterBreak="0">
+  <w:abstractNum w:abstractNumId="13" w15:restartNumberingAfterBreak="0">
     <w:nsid w:val="58295409"/>
     <w:multiLevelType w:val="hybridMultilevel"/>
     <w:tmpl w:val="2430A756"/>
@@ -6952,7 +8313,7 @@
       </w:rPr>
     </w:lvl>
   </w:abstractNum>
-  <w:abstractNum w:abstractNumId="10" w15:restartNumberingAfterBreak="0">
+  <w:abstractNum w:abstractNumId="14" w15:restartNumberingAfterBreak="0">
     <w:nsid w:val="58B313E6"/>
     <w:multiLevelType w:val="hybridMultilevel"/>
     <w:tmpl w:val="3C7E3D30"/>
@@ -7065,7 +8426,7 @@
       </w:rPr>
     </w:lvl>
   </w:abstractNum>
-  <w:abstractNum w:abstractNumId="11" w15:restartNumberingAfterBreak="0">
+  <w:abstractNum w:abstractNumId="15" w15:restartNumberingAfterBreak="0">
     <w:nsid w:val="74CE5FFC"/>
     <w:multiLevelType w:val="hybridMultilevel"/>
     <w:tmpl w:val="E5B6FFF8"/>
@@ -7177,7 +8538,7 @@
       </w:rPr>
     </w:lvl>
   </w:abstractNum>
-  <w:abstractNum w:abstractNumId="12" w15:restartNumberingAfterBreak="0">
+  <w:abstractNum w:abstractNumId="16" w15:restartNumberingAfterBreak="0">
     <w:nsid w:val="7AE740D4"/>
     <w:multiLevelType w:val="hybridMultilevel"/>
     <w:tmpl w:val="85DAA700"/>
@@ -7290,7 +8651,7 @@
       </w:rPr>
     </w:lvl>
   </w:abstractNum>
-  <w:abstractNum w:abstractNumId="13" w15:restartNumberingAfterBreak="0">
+  <w:abstractNum w:abstractNumId="17" w15:restartNumberingAfterBreak="0">
     <w:nsid w:val="7D9F0765"/>
     <w:multiLevelType w:val="hybridMultilevel"/>
     <w:tmpl w:val="AA2246E6"/>
@@ -7404,46 +8765,58 @@
     </w:lvl>
   </w:abstractNum>
   <w:num w:numId="1">
-    <w:abstractNumId w:val="7"/>
+    <w:abstractNumId w:val="11"/>
   </w:num>
   <w:num w:numId="2">
-    <w:abstractNumId w:val="3"/>
+    <w:abstractNumId w:val="4"/>
   </w:num>
   <w:num w:numId="3">
-    <w:abstractNumId w:val="2"/>
+    <w:abstractNumId w:val="3"/>
   </w:num>
   <w:num w:numId="4">
     <w:abstractNumId w:val="0"/>
   </w:num>
   <w:num w:numId="5">
-    <w:abstractNumId w:val="8"/>
+    <w:abstractNumId w:val="12"/>
   </w:num>
   <w:num w:numId="6">
-    <w:abstractNumId w:val="11"/>
+    <w:abstractNumId w:val="15"/>
   </w:num>
   <w:num w:numId="7">
     <w:abstractNumId w:val="1"/>
   </w:num>
   <w:num w:numId="8">
+    <w:abstractNumId w:val="14"/>
+  </w:num>
+  <w:num w:numId="9">
+    <w:abstractNumId w:val="8"/>
+  </w:num>
+  <w:num w:numId="10">
+    <w:abstractNumId w:val="13"/>
+  </w:num>
+  <w:num w:numId="11">
+    <w:abstractNumId w:val="9"/>
+  </w:num>
+  <w:num w:numId="12">
     <w:abstractNumId w:val="10"/>
   </w:num>
-  <w:num w:numId="9">
-    <w:abstractNumId w:val="4"/>
+  <w:num w:numId="13">
+    <w:abstractNumId w:val="17"/>
   </w:num>
-  <w:num w:numId="10">
-    <w:abstractNumId w:val="9"/>
+  <w:num w:numId="14">
+    <w:abstractNumId w:val="16"/>
   </w:num>
-  <w:num w:numId="11">
+  <w:num w:numId="15">
+    <w:abstractNumId w:val="2"/>
+  </w:num>
+  <w:num w:numId="16">
     <w:abstractNumId w:val="5"/>
   </w:num>
-  <w:num w:numId="12">
+  <w:num w:numId="17">
+    <w:abstractNumId w:val="7"/>
+  </w:num>
+  <w:num w:numId="18">
     <w:abstractNumId w:val="6"/>
-  </w:num>
-  <w:num w:numId="13">
-    <w:abstractNumId w:val="13"/>
-  </w:num>
-  <w:num w:numId="14">
-    <w:abstractNumId w:val="12"/>
   </w:num>
   <w:numIdMacAtCleanup w:val="2"/>
 </w:numbering>

</xml_diff>